<commit_message>
Mise à jour du test AC SuiteChainee
</commit_message>
<xml_diff>
--- a/Rapport.docx
+++ b/Rapport.docx
@@ -26,7 +26,7 @@
                     </pic:cNvPicPr>
                   </pic:nvPicPr>
                   <pic:blipFill>
-                    <a:blip r:embed="rId6">
+                    <a:blip r:embed="rId7">
                       <a:extLst>
                         <a:ext uri="{28A0092B-C50C-407E-A947-70E740481C1C}">
                           <a14:useLocalDpi xmlns:a14="http://schemas.microsoft.com/office/drawing/2010/main" val="0"/>
@@ -62,429 +62,1338 @@
     <w:p/>
     <w:p>
       <w:pPr>
-        <w:jc w:val="center"/>
-        <w:rPr>
-          <w:b/>
-          <w:sz w:val="28"/>
-          <w:szCs w:val="28"/>
-        </w:rPr>
+        <w:pStyle w:val="Cours-Pageprsentation"/>
       </w:pPr>
       <w:r>
-        <w:rPr>
-          <w:b/>
-          <w:sz w:val="28"/>
-          <w:szCs w:val="28"/>
-        </w:rPr>
         <w:t>LOG3430</w:t>
       </w:r>
     </w:p>
     <w:p>
       <w:pPr>
-        <w:jc w:val="center"/>
-        <w:rPr>
-          <w:b/>
-          <w:sz w:val="28"/>
-          <w:szCs w:val="28"/>
-        </w:rPr>
+        <w:pStyle w:val="Cours-Pageprsentation"/>
       </w:pPr>
       <w:r>
-        <w:rPr>
-          <w:b/>
-          <w:sz w:val="28"/>
-          <w:szCs w:val="28"/>
-        </w:rPr>
         <w:t>Méthodes de test et de validation du logiciel</w:t>
       </w:r>
     </w:p>
     <w:p>
       <w:pPr>
-        <w:jc w:val="center"/>
+        <w:pStyle w:val="Corps-PagePrsentation"/>
+      </w:pPr>
+    </w:p>
+    <w:p>
+      <w:pPr>
+        <w:pStyle w:val="Corps-PagePrsentation"/>
+      </w:pPr>
+    </w:p>
+    <w:p>
+      <w:pPr>
+        <w:pStyle w:val="Corps-PagePrsentation"/>
+      </w:pPr>
+    </w:p>
+    <w:p>
+      <w:pPr>
+        <w:pStyle w:val="Corps-PagePrsentation"/>
+      </w:pPr>
+    </w:p>
+    <w:p>
+      <w:pPr>
+        <w:pStyle w:val="Corps-PagePrsentation"/>
+      </w:pPr>
+      <w:r>
+        <w:t>Travail pratique 3</w:t>
+      </w:r>
+    </w:p>
+    <w:p>
+      <w:pPr>
+        <w:pStyle w:val="Corps-PagePrsentation"/>
+      </w:pPr>
+    </w:p>
+    <w:p>
+      <w:pPr>
+        <w:pStyle w:val="Corps-PagePrsentation"/>
+      </w:pPr>
+    </w:p>
+    <w:p>
+      <w:pPr>
+        <w:pStyle w:val="Corps-PagePrsentation"/>
+      </w:pPr>
+    </w:p>
+    <w:p>
+      <w:pPr>
+        <w:pStyle w:val="Corps-PagePrsentation"/>
+      </w:pPr>
+    </w:p>
+    <w:p>
+      <w:pPr>
+        <w:pStyle w:val="Corps-PagePrsentation"/>
+      </w:pPr>
+      <w:r>
+        <w:t>Section N°1</w:t>
+      </w:r>
+    </w:p>
+    <w:p>
+      <w:pPr>
+        <w:pStyle w:val="Corps-PagePrsentation"/>
+      </w:pPr>
+    </w:p>
+    <w:p>
+      <w:pPr>
+        <w:pStyle w:val="Corps-PagePrsentation"/>
+      </w:pPr>
+    </w:p>
+    <w:p>
+      <w:pPr>
+        <w:pStyle w:val="Corps-PagePrsentation"/>
+      </w:pPr>
+    </w:p>
+    <w:p>
+      <w:pPr>
+        <w:pStyle w:val="Corps-PagePrsentation"/>
+      </w:pPr>
+    </w:p>
+    <w:p>
+      <w:pPr>
+        <w:pStyle w:val="Corps-PagePrsentation"/>
+      </w:pPr>
+      <w:r>
+        <w:t>Nicolas Richard – 1681198</w:t>
+      </w:r>
+    </w:p>
+    <w:p>
+      <w:pPr>
+        <w:pStyle w:val="Corps-PagePrsentation"/>
+      </w:pPr>
+      <w:r>
+        <w:t xml:space="preserve">Adrien </w:t>
+      </w:r>
+      <w:proofErr w:type="spellStart"/>
+      <w:r>
+        <w:t>Budet</w:t>
+      </w:r>
+      <w:proofErr w:type="spellEnd"/>
+      <w:r>
+        <w:t xml:space="preserve"> – 1721823</w:t>
+      </w:r>
+    </w:p>
+    <w:p>
+      <w:pPr>
+        <w:pStyle w:val="Corps-PagePrsentation"/>
+      </w:pPr>
+      <w:r>
+        <w:t xml:space="preserve">David </w:t>
+      </w:r>
+      <w:proofErr w:type="spellStart"/>
+      <w:r>
+        <w:t>Kanaa</w:t>
+      </w:r>
+      <w:proofErr w:type="spellEnd"/>
+      <w:r>
+        <w:t xml:space="preserve"> –</w:t>
+      </w:r>
+      <w:r>
+        <w:t xml:space="preserve"> 1816481</w:t>
+      </w:r>
+    </w:p>
+    <w:p>
+      <w:pPr>
+        <w:pStyle w:val="Corps-PagePrsentation"/>
+      </w:pPr>
+    </w:p>
+    <w:p>
+      <w:pPr>
+        <w:pStyle w:val="Corps-PagePrsentation"/>
+      </w:pPr>
+    </w:p>
+    <w:p>
+      <w:pPr>
+        <w:pStyle w:val="Corps-PagePrsentation"/>
+      </w:pPr>
+    </w:p>
+    <w:p>
+      <w:pPr>
+        <w:pStyle w:val="Corps-PagePrsentation"/>
+      </w:pPr>
+    </w:p>
+    <w:p>
+      <w:pPr>
+        <w:pStyle w:val="Corps-PagePrsentation"/>
+      </w:pPr>
+    </w:p>
+    <w:p>
+      <w:pPr>
+        <w:pStyle w:val="Corps-PagePrsentation"/>
+      </w:pPr>
+      <w:r>
+        <w:t>Polytechnique Montréal</w:t>
+      </w:r>
+    </w:p>
+    <w:p>
+      <w:pPr>
+        <w:pStyle w:val="Corps-PagePrsentation"/>
+      </w:pPr>
+      <w:r>
+        <w:t>19</w:t>
+      </w:r>
+      <w:r>
+        <w:t xml:space="preserve"> octobre 2015</w:t>
+      </w:r>
+    </w:p>
+    <w:p>
+      <w:pPr>
+        <w:pStyle w:val="Titre"/>
+      </w:pPr>
+      <w:r>
+        <w:lastRenderedPageBreak/>
+        <w:t>Corrections et ajustements suite au dernier travail</w:t>
+      </w:r>
+    </w:p>
+    <w:p>
+      <w:r>
+        <w:t xml:space="preserve">Si certes, nous avions déjà, lors de la remise du précédent travail, effectué les changements au code source de manière à respecter la structure indiquée, nous avons toutefois quand même décidé d'apporter quelques changements supplémentaires à nos tests unitaires. En effet, tenant compte de la myriade de cas de tests générés dans le cadre du test </w:t>
+      </w:r>
+      <w:r>
         <w:rPr>
-          <w:sz w:val="28"/>
-          <w:szCs w:val="28"/>
+          <w:i/>
+        </w:rPr>
+        <w:t>AC</w:t>
+      </w:r>
+      <w:r>
+        <w:t xml:space="preserve">, nous avons revu nos spécifications de tests de manière à réduire drastiquement le nombre de cas de test en ce qui a trait au constructeur de </w:t>
+      </w:r>
+      <w:proofErr w:type="spellStart"/>
+      <w:r>
+        <w:rPr>
+          <w:i/>
+        </w:rPr>
+        <w:t>SuiteChainee</w:t>
+      </w:r>
+      <w:proofErr w:type="spellEnd"/>
+      <w:r>
+        <w:t>. Ainsi donc, vous retrouverez ci-dessous la nouvelle spécification de test :</w:t>
+      </w:r>
+    </w:p>
+    <w:p>
+      <w:pPr>
+        <w:rPr>
+          <w:b/>
         </w:rPr>
       </w:pPr>
     </w:p>
     <w:p>
       <w:pPr>
-        <w:jc w:val="center"/>
-        <w:rPr>
-          <w:sz w:val="28"/>
-          <w:szCs w:val="28"/>
-        </w:rPr>
+        <w:pStyle w:val="Lgende"/>
       </w:pPr>
+      <w:r>
+        <w:t xml:space="preserve">Tableau </w:t>
+      </w:r>
+      <w:fldSimple w:instr=" SEQ Tableau \* ARABIC ">
+        <w:r>
+          <w:t>1</w:t>
+        </w:r>
+      </w:fldSimple>
+      <w:r>
+        <w:t xml:space="preserve"> - Spécification des tests du constructeur</w:t>
+      </w:r>
     </w:p>
+    <w:tbl>
+      <w:tblPr>
+        <w:tblStyle w:val="TableauGrille4"/>
+        <w:tblW w:w="0" w:type="auto"/>
+        <w:tblLook w:val="04A0" w:firstRow="1" w:lastRow="0" w:firstColumn="1" w:lastColumn="0" w:noHBand="0" w:noVBand="1"/>
+      </w:tblPr>
+      <w:tblGrid>
+        <w:gridCol w:w="1413"/>
+        <w:gridCol w:w="1984"/>
+        <w:gridCol w:w="2032"/>
+        <w:gridCol w:w="1778"/>
+        <w:gridCol w:w="1423"/>
+      </w:tblGrid>
+      <w:tr>
+        <w:trPr>
+          <w:cnfStyle w:val="100000000000" w:firstRow="1" w:lastRow="0" w:firstColumn="0" w:lastColumn="0" w:oddVBand="0" w:evenVBand="0" w:oddHBand="0" w:evenHBand="0" w:firstRowFirstColumn="0" w:firstRowLastColumn="0" w:lastRowFirstColumn="0" w:lastRowLastColumn="0"/>
+        </w:trPr>
+        <w:tc>
+          <w:tcPr>
+            <w:cnfStyle w:val="001000000000" w:firstRow="0" w:lastRow="0" w:firstColumn="1" w:lastColumn="0" w:oddVBand="0" w:evenVBand="0" w:oddHBand="0" w:evenHBand="0" w:firstRowFirstColumn="0" w:firstRowLastColumn="0" w:lastRowFirstColumn="0" w:lastRowLastColumn="0"/>
+            <w:tcW w:w="1413" w:type="dxa"/>
+          </w:tcPr>
+          <w:p>
+            <w:r>
+              <w:t>Paramètre</w:t>
+            </w:r>
+          </w:p>
+        </w:tc>
+        <w:tc>
+          <w:tcPr>
+            <w:tcW w:w="1984" w:type="dxa"/>
+          </w:tcPr>
+          <w:p>
+            <w:pPr>
+              <w:cnfStyle w:val="100000000000" w:firstRow="1" w:lastRow="0" w:firstColumn="0" w:lastColumn="0" w:oddVBand="0" w:evenVBand="0" w:oddHBand="0" w:evenHBand="0" w:firstRowFirstColumn="0" w:firstRowLastColumn="0" w:lastRowFirstColumn="0" w:lastRowLastColumn="0"/>
+            </w:pPr>
+            <w:r>
+              <w:t>Catégorie</w:t>
+            </w:r>
+          </w:p>
+        </w:tc>
+        <w:tc>
+          <w:tcPr>
+            <w:tcW w:w="2032" w:type="dxa"/>
+          </w:tcPr>
+          <w:p>
+            <w:pPr>
+              <w:cnfStyle w:val="100000000000" w:firstRow="1" w:lastRow="0" w:firstColumn="0" w:lastColumn="0" w:oddVBand="0" w:evenVBand="0" w:oddHBand="0" w:evenHBand="0" w:firstRowFirstColumn="0" w:firstRowLastColumn="0" w:lastRowFirstColumn="0" w:lastRowLastColumn="0"/>
+            </w:pPr>
+            <w:r>
+              <w:t>Choix</w:t>
+            </w:r>
+          </w:p>
+        </w:tc>
+        <w:tc>
+          <w:tcPr>
+            <w:tcW w:w="1778" w:type="dxa"/>
+          </w:tcPr>
+          <w:p>
+            <w:pPr>
+              <w:cnfStyle w:val="100000000000" w:firstRow="1" w:lastRow="0" w:firstColumn="0" w:lastColumn="0" w:oddVBand="0" w:evenVBand="0" w:oddHBand="0" w:evenHBand="0" w:firstRowFirstColumn="0" w:firstRowLastColumn="0" w:lastRowFirstColumn="0" w:lastRowLastColumn="0"/>
+            </w:pPr>
+            <w:r>
+              <w:t>Propriété</w:t>
+            </w:r>
+          </w:p>
+        </w:tc>
+        <w:tc>
+          <w:tcPr>
+            <w:tcW w:w="1423" w:type="dxa"/>
+          </w:tcPr>
+          <w:p>
+            <w:pPr>
+              <w:cnfStyle w:val="100000000000" w:firstRow="1" w:lastRow="0" w:firstColumn="0" w:lastColumn="0" w:oddVBand="0" w:evenVBand="0" w:oddHBand="0" w:evenHBand="0" w:firstRowFirstColumn="0" w:firstRowLastColumn="0" w:lastRowFirstColumn="0" w:lastRowLastColumn="0"/>
+            </w:pPr>
+            <w:r>
+              <w:t>Contrainte</w:t>
+            </w:r>
+          </w:p>
+        </w:tc>
+      </w:tr>
+      <w:tr>
+        <w:trPr>
+          <w:cnfStyle w:val="000000100000" w:firstRow="0" w:lastRow="0" w:firstColumn="0" w:lastColumn="0" w:oddVBand="0" w:evenVBand="0" w:oddHBand="1" w:evenHBand="0" w:firstRowFirstColumn="0" w:firstRowLastColumn="0" w:lastRowFirstColumn="0" w:lastRowLastColumn="0"/>
+        </w:trPr>
+        <w:tc>
+          <w:tcPr>
+            <w:cnfStyle w:val="001000000000" w:firstRow="0" w:lastRow="0" w:firstColumn="1" w:lastColumn="0" w:oddVBand="0" w:evenVBand="0" w:oddHBand="0" w:evenHBand="0" w:firstRowFirstColumn="0" w:firstRowLastColumn="0" w:lastRowFirstColumn="0" w:lastRowLastColumn="0"/>
+            <w:tcW w:w="1413" w:type="dxa"/>
+            <w:vMerge w:val="restart"/>
+            <w:vAlign w:val="center"/>
+          </w:tcPr>
+          <w:p>
+            <w:r>
+              <w:t>Chemin</w:t>
+            </w:r>
+          </w:p>
+        </w:tc>
+        <w:tc>
+          <w:tcPr>
+            <w:tcW w:w="1984" w:type="dxa"/>
+          </w:tcPr>
+          <w:p>
+            <w:pPr>
+              <w:cnfStyle w:val="000000100000" w:firstRow="0" w:lastRow="0" w:firstColumn="0" w:lastColumn="0" w:oddVBand="0" w:evenVBand="0" w:oddHBand="1" w:evenHBand="0" w:firstRowFirstColumn="0" w:firstRowLastColumn="0" w:lastRowFirstColumn="0" w:lastRowLastColumn="0"/>
+            </w:pPr>
+            <w:r>
+              <w:t>Existant</w:t>
+            </w:r>
+          </w:p>
+        </w:tc>
+        <w:tc>
+          <w:tcPr>
+            <w:tcW w:w="2032" w:type="dxa"/>
+          </w:tcPr>
+          <w:p>
+            <w:pPr>
+              <w:cnfStyle w:val="000000100000" w:firstRow="0" w:lastRow="0" w:firstColumn="0" w:lastColumn="0" w:oddVBand="0" w:evenVBand="0" w:oddHBand="1" w:evenHBand="0" w:firstRowFirstColumn="0" w:firstRowLastColumn="0" w:lastRowFirstColumn="0" w:lastRowLastColumn="0"/>
+            </w:pPr>
+            <w:r>
+              <w:t>Nom d’un fichier</w:t>
+            </w:r>
+          </w:p>
+        </w:tc>
+        <w:tc>
+          <w:tcPr>
+            <w:tcW w:w="1778" w:type="dxa"/>
+          </w:tcPr>
+          <w:p>
+            <w:pPr>
+              <w:cnfStyle w:val="000000100000" w:firstRow="0" w:lastRow="0" w:firstColumn="0" w:lastColumn="0" w:oddVBand="0" w:evenVBand="0" w:oddHBand="1" w:evenHBand="0" w:firstRowFirstColumn="0" w:firstRowLastColumn="0" w:lastRowFirstColumn="0" w:lastRowLastColumn="0"/>
+            </w:pPr>
+            <w:r>
+              <w:t>C</w:t>
+            </w:r>
+          </w:p>
+        </w:tc>
+        <w:tc>
+          <w:tcPr>
+            <w:tcW w:w="1423" w:type="dxa"/>
+          </w:tcPr>
+          <w:p>
+            <w:pPr>
+              <w:cnfStyle w:val="000000100000" w:firstRow="0" w:lastRow="0" w:firstColumn="0" w:lastColumn="0" w:oddVBand="0" w:evenVBand="0" w:oddHBand="1" w:evenHBand="0" w:firstRowFirstColumn="0" w:firstRowLastColumn="0" w:lastRowFirstColumn="0" w:lastRowLastColumn="0"/>
+            </w:pPr>
+          </w:p>
+        </w:tc>
+      </w:tr>
+      <w:tr>
+        <w:tc>
+          <w:tcPr>
+            <w:cnfStyle w:val="001000000000" w:firstRow="0" w:lastRow="0" w:firstColumn="1" w:lastColumn="0" w:oddVBand="0" w:evenVBand="0" w:oddHBand="0" w:evenHBand="0" w:firstRowFirstColumn="0" w:firstRowLastColumn="0" w:lastRowFirstColumn="0" w:lastRowLastColumn="0"/>
+            <w:tcW w:w="1413" w:type="dxa"/>
+            <w:vMerge/>
+            <w:vAlign w:val="center"/>
+          </w:tcPr>
+          <w:p/>
+        </w:tc>
+        <w:tc>
+          <w:tcPr>
+            <w:tcW w:w="1984" w:type="dxa"/>
+            <w:vAlign w:val="center"/>
+          </w:tcPr>
+          <w:p>
+            <w:pPr>
+              <w:cnfStyle w:val="000000000000" w:firstRow="0" w:lastRow="0" w:firstColumn="0" w:lastColumn="0" w:oddVBand="0" w:evenVBand="0" w:oddHBand="0" w:evenHBand="0" w:firstRowFirstColumn="0" w:firstRowLastColumn="0" w:lastRowFirstColumn="0" w:lastRowLastColumn="0"/>
+            </w:pPr>
+            <w:r>
+              <w:t>Inexistant</w:t>
+            </w:r>
+          </w:p>
+        </w:tc>
+        <w:tc>
+          <w:tcPr>
+            <w:tcW w:w="2032" w:type="dxa"/>
+          </w:tcPr>
+          <w:p>
+            <w:pPr>
+              <w:cnfStyle w:val="000000000000" w:firstRow="0" w:lastRow="0" w:firstColumn="0" w:lastColumn="0" w:oddVBand="0" w:evenVBand="0" w:oddHBand="0" w:evenHBand="0" w:firstRowFirstColumn="0" w:firstRowLastColumn="0" w:lastRowFirstColumn="0" w:lastRowLastColumn="0"/>
+            </w:pPr>
+            <w:r>
+              <w:t>Chaîne vide</w:t>
+            </w:r>
+          </w:p>
+        </w:tc>
+        <w:tc>
+          <w:tcPr>
+            <w:tcW w:w="1778" w:type="dxa"/>
+          </w:tcPr>
+          <w:p>
+            <w:pPr>
+              <w:cnfStyle w:val="000000000000" w:firstRow="0" w:lastRow="0" w:firstColumn="0" w:lastColumn="0" w:oddVBand="0" w:evenVBand="0" w:oddHBand="0" w:evenHBand="0" w:firstRowFirstColumn="0" w:firstRowLastColumn="0" w:lastRowFirstColumn="0" w:lastRowLastColumn="0"/>
+            </w:pPr>
+          </w:p>
+        </w:tc>
+        <w:tc>
+          <w:tcPr>
+            <w:tcW w:w="1423" w:type="dxa"/>
+          </w:tcPr>
+          <w:p>
+            <w:pPr>
+              <w:cnfStyle w:val="000000000000" w:firstRow="0" w:lastRow="0" w:firstColumn="0" w:lastColumn="0" w:oddVBand="0" w:evenVBand="0" w:oddHBand="0" w:evenHBand="0" w:firstRowFirstColumn="0" w:firstRowLastColumn="0" w:lastRowFirstColumn="0" w:lastRowLastColumn="0"/>
+            </w:pPr>
+          </w:p>
+        </w:tc>
+      </w:tr>
+      <w:tr>
+        <w:trPr>
+          <w:cnfStyle w:val="000000100000" w:firstRow="0" w:lastRow="0" w:firstColumn="0" w:lastColumn="0" w:oddVBand="0" w:evenVBand="0" w:oddHBand="1" w:evenHBand="0" w:firstRowFirstColumn="0" w:firstRowLastColumn="0" w:lastRowFirstColumn="0" w:lastRowLastColumn="0"/>
+        </w:trPr>
+        <w:tc>
+          <w:tcPr>
+            <w:cnfStyle w:val="001000000000" w:firstRow="0" w:lastRow="0" w:firstColumn="1" w:lastColumn="0" w:oddVBand="0" w:evenVBand="0" w:oddHBand="0" w:evenHBand="0" w:firstRowFirstColumn="0" w:firstRowLastColumn="0" w:lastRowFirstColumn="0" w:lastRowLastColumn="0"/>
+            <w:tcW w:w="1413" w:type="dxa"/>
+            <w:vMerge w:val="restart"/>
+            <w:vAlign w:val="center"/>
+          </w:tcPr>
+          <w:p>
+            <w:r>
+              <w:t>Opérateur</w:t>
+            </w:r>
+          </w:p>
+        </w:tc>
+        <w:tc>
+          <w:tcPr>
+            <w:tcW w:w="1984" w:type="dxa"/>
+            <w:vMerge w:val="restart"/>
+            <w:vAlign w:val="center"/>
+          </w:tcPr>
+          <w:p>
+            <w:pPr>
+              <w:cnfStyle w:val="000000100000" w:firstRow="0" w:lastRow="0" w:firstColumn="0" w:lastColumn="0" w:oddVBand="0" w:evenVBand="0" w:oddHBand="1" w:evenHBand="0" w:firstRowFirstColumn="0" w:firstRowLastColumn="0" w:lastRowFirstColumn="0" w:lastRowLastColumn="0"/>
+            </w:pPr>
+            <w:r>
+              <w:t>Valide</w:t>
+            </w:r>
+          </w:p>
+        </w:tc>
+        <w:tc>
+          <w:tcPr>
+            <w:tcW w:w="2032" w:type="dxa"/>
+          </w:tcPr>
+          <w:p>
+            <w:pPr>
+              <w:cnfStyle w:val="000000100000" w:firstRow="0" w:lastRow="0" w:firstColumn="0" w:lastColumn="0" w:oddVBand="0" w:evenVBand="0" w:oddHBand="1" w:evenHBand="0" w:firstRowFirstColumn="0" w:firstRowLastColumn="0" w:lastRowFirstColumn="0" w:lastRowLastColumn="0"/>
+            </w:pPr>
+            <w:r>
+              <w:t>Addition</w:t>
+            </w:r>
+          </w:p>
+        </w:tc>
+        <w:tc>
+          <w:tcPr>
+            <w:tcW w:w="1778" w:type="dxa"/>
+          </w:tcPr>
+          <w:p>
+            <w:pPr>
+              <w:cnfStyle w:val="000000100000" w:firstRow="0" w:lastRow="0" w:firstColumn="0" w:lastColumn="0" w:oddVBand="0" w:evenVBand="0" w:oddHBand="1" w:evenHBand="0" w:firstRowFirstColumn="0" w:firstRowLastColumn="0" w:lastRowFirstColumn="0" w:lastRowLastColumn="0"/>
+            </w:pPr>
+            <w:r>
+              <w:t>V</w:t>
+            </w:r>
+          </w:p>
+        </w:tc>
+        <w:tc>
+          <w:tcPr>
+            <w:tcW w:w="1423" w:type="dxa"/>
+          </w:tcPr>
+          <w:p>
+            <w:pPr>
+              <w:cnfStyle w:val="000000100000" w:firstRow="0" w:lastRow="0" w:firstColumn="0" w:lastColumn="0" w:oddVBand="0" w:evenVBand="0" w:oddHBand="1" w:evenHBand="0" w:firstRowFirstColumn="0" w:firstRowLastColumn="0" w:lastRowFirstColumn="0" w:lastRowLastColumn="0"/>
+            </w:pPr>
+          </w:p>
+        </w:tc>
+      </w:tr>
+      <w:tr>
+        <w:tc>
+          <w:tcPr>
+            <w:cnfStyle w:val="001000000000" w:firstRow="0" w:lastRow="0" w:firstColumn="1" w:lastColumn="0" w:oddVBand="0" w:evenVBand="0" w:oddHBand="0" w:evenHBand="0" w:firstRowFirstColumn="0" w:firstRowLastColumn="0" w:lastRowFirstColumn="0" w:lastRowLastColumn="0"/>
+            <w:tcW w:w="1413" w:type="dxa"/>
+            <w:vMerge/>
+            <w:vAlign w:val="center"/>
+          </w:tcPr>
+          <w:p/>
+        </w:tc>
+        <w:tc>
+          <w:tcPr>
+            <w:tcW w:w="1984" w:type="dxa"/>
+            <w:vMerge/>
+            <w:vAlign w:val="center"/>
+          </w:tcPr>
+          <w:p>
+            <w:pPr>
+              <w:cnfStyle w:val="000000000000" w:firstRow="0" w:lastRow="0" w:firstColumn="0" w:lastColumn="0" w:oddVBand="0" w:evenVBand="0" w:oddHBand="0" w:evenHBand="0" w:firstRowFirstColumn="0" w:firstRowLastColumn="0" w:lastRowFirstColumn="0" w:lastRowLastColumn="0"/>
+            </w:pPr>
+          </w:p>
+        </w:tc>
+        <w:tc>
+          <w:tcPr>
+            <w:tcW w:w="2032" w:type="dxa"/>
+          </w:tcPr>
+          <w:p>
+            <w:pPr>
+              <w:cnfStyle w:val="000000000000" w:firstRow="0" w:lastRow="0" w:firstColumn="0" w:lastColumn="0" w:oddVBand="0" w:evenVBand="0" w:oddHBand="0" w:evenHBand="0" w:firstRowFirstColumn="0" w:firstRowLastColumn="0" w:lastRowFirstColumn="0" w:lastRowLastColumn="0"/>
+            </w:pPr>
+            <w:r>
+              <w:t>Soustraction</w:t>
+            </w:r>
+          </w:p>
+        </w:tc>
+        <w:tc>
+          <w:tcPr>
+            <w:tcW w:w="1778" w:type="dxa"/>
+          </w:tcPr>
+          <w:p>
+            <w:pPr>
+              <w:cnfStyle w:val="000000000000" w:firstRow="0" w:lastRow="0" w:firstColumn="0" w:lastColumn="0" w:oddVBand="0" w:evenVBand="0" w:oddHBand="0" w:evenHBand="0" w:firstRowFirstColumn="0" w:firstRowLastColumn="0" w:lastRowFirstColumn="0" w:lastRowLastColumn="0"/>
+            </w:pPr>
+            <w:r>
+              <w:t>V</w:t>
+            </w:r>
+          </w:p>
+        </w:tc>
+        <w:tc>
+          <w:tcPr>
+            <w:tcW w:w="1423" w:type="dxa"/>
+          </w:tcPr>
+          <w:p>
+            <w:pPr>
+              <w:cnfStyle w:val="000000000000" w:firstRow="0" w:lastRow="0" w:firstColumn="0" w:lastColumn="0" w:oddVBand="0" w:evenVBand="0" w:oddHBand="0" w:evenHBand="0" w:firstRowFirstColumn="0" w:firstRowLastColumn="0" w:lastRowFirstColumn="0" w:lastRowLastColumn="0"/>
+            </w:pPr>
+          </w:p>
+        </w:tc>
+      </w:tr>
+      <w:tr>
+        <w:trPr>
+          <w:cnfStyle w:val="000000100000" w:firstRow="0" w:lastRow="0" w:firstColumn="0" w:lastColumn="0" w:oddVBand="0" w:evenVBand="0" w:oddHBand="1" w:evenHBand="0" w:firstRowFirstColumn="0" w:firstRowLastColumn="0" w:lastRowFirstColumn="0" w:lastRowLastColumn="0"/>
+          <w:trHeight w:val="311"/>
+        </w:trPr>
+        <w:tc>
+          <w:tcPr>
+            <w:cnfStyle w:val="001000000000" w:firstRow="0" w:lastRow="0" w:firstColumn="1" w:lastColumn="0" w:oddVBand="0" w:evenVBand="0" w:oddHBand="0" w:evenHBand="0" w:firstRowFirstColumn="0" w:firstRowLastColumn="0" w:lastRowFirstColumn="0" w:lastRowLastColumn="0"/>
+            <w:tcW w:w="1413" w:type="dxa"/>
+            <w:vMerge/>
+            <w:vAlign w:val="center"/>
+          </w:tcPr>
+          <w:p/>
+        </w:tc>
+        <w:tc>
+          <w:tcPr>
+            <w:tcW w:w="1984" w:type="dxa"/>
+            <w:vMerge/>
+          </w:tcPr>
+          <w:p>
+            <w:pPr>
+              <w:cnfStyle w:val="000000100000" w:firstRow="0" w:lastRow="0" w:firstColumn="0" w:lastColumn="0" w:oddVBand="0" w:evenVBand="0" w:oddHBand="1" w:evenHBand="0" w:firstRowFirstColumn="0" w:firstRowLastColumn="0" w:lastRowFirstColumn="0" w:lastRowLastColumn="0"/>
+            </w:pPr>
+          </w:p>
+        </w:tc>
+        <w:tc>
+          <w:tcPr>
+            <w:tcW w:w="2032" w:type="dxa"/>
+          </w:tcPr>
+          <w:p>
+            <w:pPr>
+              <w:cnfStyle w:val="000000100000" w:firstRow="0" w:lastRow="0" w:firstColumn="0" w:lastColumn="0" w:oddVBand="0" w:evenVBand="0" w:oddHBand="1" w:evenHBand="0" w:firstRowFirstColumn="0" w:firstRowLastColumn="0" w:lastRowFirstColumn="0" w:lastRowLastColumn="0"/>
+            </w:pPr>
+            <w:r>
+              <w:t>Multiplication</w:t>
+            </w:r>
+          </w:p>
+        </w:tc>
+        <w:tc>
+          <w:tcPr>
+            <w:tcW w:w="1778" w:type="dxa"/>
+          </w:tcPr>
+          <w:p>
+            <w:pPr>
+              <w:cnfStyle w:val="000000100000" w:firstRow="0" w:lastRow="0" w:firstColumn="0" w:lastColumn="0" w:oddVBand="0" w:evenVBand="0" w:oddHBand="1" w:evenHBand="0" w:firstRowFirstColumn="0" w:firstRowLastColumn="0" w:lastRowFirstColumn="0" w:lastRowLastColumn="0"/>
+            </w:pPr>
+            <w:r>
+              <w:t>V</w:t>
+            </w:r>
+          </w:p>
+        </w:tc>
+        <w:tc>
+          <w:tcPr>
+            <w:tcW w:w="1423" w:type="dxa"/>
+          </w:tcPr>
+          <w:p>
+            <w:pPr>
+              <w:cnfStyle w:val="000000100000" w:firstRow="0" w:lastRow="0" w:firstColumn="0" w:lastColumn="0" w:oddVBand="0" w:evenVBand="0" w:oddHBand="1" w:evenHBand="0" w:firstRowFirstColumn="0" w:firstRowLastColumn="0" w:lastRowFirstColumn="0" w:lastRowLastColumn="0"/>
+            </w:pPr>
+          </w:p>
+        </w:tc>
+      </w:tr>
+      <w:tr>
+        <w:trPr>
+          <w:trHeight w:val="311"/>
+        </w:trPr>
+        <w:tc>
+          <w:tcPr>
+            <w:cnfStyle w:val="001000000000" w:firstRow="0" w:lastRow="0" w:firstColumn="1" w:lastColumn="0" w:oddVBand="0" w:evenVBand="0" w:oddHBand="0" w:evenHBand="0" w:firstRowFirstColumn="0" w:firstRowLastColumn="0" w:lastRowFirstColumn="0" w:lastRowLastColumn="0"/>
+            <w:tcW w:w="1413" w:type="dxa"/>
+            <w:vMerge/>
+            <w:vAlign w:val="center"/>
+          </w:tcPr>
+          <w:p/>
+        </w:tc>
+        <w:tc>
+          <w:tcPr>
+            <w:tcW w:w="1984" w:type="dxa"/>
+            <w:vMerge/>
+          </w:tcPr>
+          <w:p>
+            <w:pPr>
+              <w:cnfStyle w:val="000000000000" w:firstRow="0" w:lastRow="0" w:firstColumn="0" w:lastColumn="0" w:oddVBand="0" w:evenVBand="0" w:oddHBand="0" w:evenHBand="0" w:firstRowFirstColumn="0" w:firstRowLastColumn="0" w:lastRowFirstColumn="0" w:lastRowLastColumn="0"/>
+            </w:pPr>
+          </w:p>
+        </w:tc>
+        <w:tc>
+          <w:tcPr>
+            <w:tcW w:w="2032" w:type="dxa"/>
+          </w:tcPr>
+          <w:p>
+            <w:pPr>
+              <w:cnfStyle w:val="000000000000" w:firstRow="0" w:lastRow="0" w:firstColumn="0" w:lastColumn="0" w:oddVBand="0" w:evenVBand="0" w:oddHBand="0" w:evenHBand="0" w:firstRowFirstColumn="0" w:firstRowLastColumn="0" w:lastRowFirstColumn="0" w:lastRowLastColumn="0"/>
+            </w:pPr>
+            <w:r>
+              <w:t>Division</w:t>
+            </w:r>
+          </w:p>
+        </w:tc>
+        <w:tc>
+          <w:tcPr>
+            <w:tcW w:w="1778" w:type="dxa"/>
+          </w:tcPr>
+          <w:p>
+            <w:pPr>
+              <w:cnfStyle w:val="000000000000" w:firstRow="0" w:lastRow="0" w:firstColumn="0" w:lastColumn="0" w:oddVBand="0" w:evenVBand="0" w:oddHBand="0" w:evenHBand="0" w:firstRowFirstColumn="0" w:firstRowLastColumn="0" w:lastRowFirstColumn="0" w:lastRowLastColumn="0"/>
+            </w:pPr>
+            <w:r>
+              <w:t>V</w:t>
+            </w:r>
+          </w:p>
+        </w:tc>
+        <w:tc>
+          <w:tcPr>
+            <w:tcW w:w="1423" w:type="dxa"/>
+          </w:tcPr>
+          <w:p>
+            <w:pPr>
+              <w:cnfStyle w:val="000000000000" w:firstRow="0" w:lastRow="0" w:firstColumn="0" w:lastColumn="0" w:oddVBand="0" w:evenVBand="0" w:oddHBand="0" w:evenHBand="0" w:firstRowFirstColumn="0" w:firstRowLastColumn="0" w:lastRowFirstColumn="0" w:lastRowLastColumn="0"/>
+            </w:pPr>
+          </w:p>
+        </w:tc>
+      </w:tr>
+      <w:tr>
+        <w:trPr>
+          <w:cnfStyle w:val="000000100000" w:firstRow="0" w:lastRow="0" w:firstColumn="0" w:lastColumn="0" w:oddVBand="0" w:evenVBand="0" w:oddHBand="1" w:evenHBand="0" w:firstRowFirstColumn="0" w:firstRowLastColumn="0" w:lastRowFirstColumn="0" w:lastRowLastColumn="0"/>
+          <w:trHeight w:val="311"/>
+        </w:trPr>
+        <w:tc>
+          <w:tcPr>
+            <w:cnfStyle w:val="001000000000" w:firstRow="0" w:lastRow="0" w:firstColumn="1" w:lastColumn="0" w:oddVBand="0" w:evenVBand="0" w:oddHBand="0" w:evenHBand="0" w:firstRowFirstColumn="0" w:firstRowLastColumn="0" w:lastRowFirstColumn="0" w:lastRowLastColumn="0"/>
+            <w:tcW w:w="1413" w:type="dxa"/>
+            <w:vMerge/>
+            <w:vAlign w:val="center"/>
+          </w:tcPr>
+          <w:p/>
+        </w:tc>
+        <w:tc>
+          <w:tcPr>
+            <w:tcW w:w="1984" w:type="dxa"/>
+          </w:tcPr>
+          <w:p>
+            <w:pPr>
+              <w:cnfStyle w:val="000000100000" w:firstRow="0" w:lastRow="0" w:firstColumn="0" w:lastColumn="0" w:oddVBand="0" w:evenVBand="0" w:oddHBand="1" w:evenHBand="0" w:firstRowFirstColumn="0" w:firstRowLastColumn="0" w:lastRowFirstColumn="0" w:lastRowLastColumn="0"/>
+            </w:pPr>
+            <w:r>
+              <w:t>Invalide</w:t>
+            </w:r>
+          </w:p>
+        </w:tc>
+        <w:tc>
+          <w:tcPr>
+            <w:tcW w:w="2032" w:type="dxa"/>
+          </w:tcPr>
+          <w:p>
+            <w:pPr>
+              <w:cnfStyle w:val="000000100000" w:firstRow="0" w:lastRow="0" w:firstColumn="0" w:lastColumn="0" w:oddVBand="0" w:evenVBand="0" w:oddHBand="1" w:evenHBand="0" w:firstRowFirstColumn="0" w:firstRowLastColumn="0" w:lastRowFirstColumn="0" w:lastRowLastColumn="0"/>
+            </w:pPr>
+            <w:r>
+              <w:t>Chaîne vide</w:t>
+            </w:r>
+          </w:p>
+        </w:tc>
+        <w:tc>
+          <w:tcPr>
+            <w:tcW w:w="3201" w:type="dxa"/>
+            <w:gridSpan w:val="2"/>
+          </w:tcPr>
+          <w:p>
+            <w:pPr>
+              <w:cnfStyle w:val="000000100000" w:firstRow="0" w:lastRow="0" w:firstColumn="0" w:lastColumn="0" w:oddVBand="0" w:evenVBand="0" w:oddHBand="1" w:evenHBand="0" w:firstRowFirstColumn="0" w:firstRowLastColumn="0" w:lastRowFirstColumn="0" w:lastRowLastColumn="0"/>
+            </w:pPr>
+            <w:r>
+              <w:t>[Erreur]</w:t>
+            </w:r>
+          </w:p>
+        </w:tc>
+      </w:tr>
+      <w:tr>
+        <w:trPr>
+          <w:trHeight w:val="311"/>
+        </w:trPr>
+        <w:tc>
+          <w:tcPr>
+            <w:cnfStyle w:val="001000000000" w:firstRow="0" w:lastRow="0" w:firstColumn="1" w:lastColumn="0" w:oddVBand="0" w:evenVBand="0" w:oddHBand="0" w:evenHBand="0" w:firstRowFirstColumn="0" w:firstRowLastColumn="0" w:lastRowFirstColumn="0" w:lastRowLastColumn="0"/>
+            <w:tcW w:w="1413" w:type="dxa"/>
+            <w:vMerge w:val="restart"/>
+            <w:vAlign w:val="center"/>
+          </w:tcPr>
+          <w:p>
+            <w:r>
+              <w:t>Val</w:t>
+            </w:r>
+            <w:r>
+              <w:t>eurs</w:t>
+            </w:r>
+          </w:p>
+        </w:tc>
+        <w:tc>
+          <w:tcPr>
+            <w:tcW w:w="1984" w:type="dxa"/>
+            <w:vAlign w:val="center"/>
+          </w:tcPr>
+          <w:p>
+            <w:pPr>
+              <w:cnfStyle w:val="000000000000" w:firstRow="0" w:lastRow="0" w:firstColumn="0" w:lastColumn="0" w:oddVBand="0" w:evenVBand="0" w:oddHBand="0" w:evenHBand="0" w:firstRowFirstColumn="0" w:firstRowLastColumn="0" w:lastRowFirstColumn="0" w:lastRowLastColumn="0"/>
+            </w:pPr>
+            <w:r>
+              <w:t>Identiques</w:t>
+            </w:r>
+          </w:p>
+        </w:tc>
+        <w:tc>
+          <w:tcPr>
+            <w:tcW w:w="2032" w:type="dxa"/>
+          </w:tcPr>
+          <w:p>
+            <w:pPr>
+              <w:cnfStyle w:val="000000000000" w:firstRow="0" w:lastRow="0" w:firstColumn="0" w:lastColumn="0" w:oddVBand="0" w:evenVBand="0" w:oddHBand="0" w:evenHBand="0" w:firstRowFirstColumn="0" w:firstRowLastColumn="0" w:lastRowFirstColumn="0" w:lastRowLastColumn="0"/>
+            </w:pPr>
+            <w:r>
+              <w:t>{4, 4}</w:t>
+            </w:r>
+          </w:p>
+        </w:tc>
+        <w:tc>
+          <w:tcPr>
+            <w:tcW w:w="1778" w:type="dxa"/>
+          </w:tcPr>
+          <w:p>
+            <w:pPr>
+              <w:cnfStyle w:val="000000000000" w:firstRow="0" w:lastRow="0" w:firstColumn="0" w:lastColumn="0" w:oddVBand="0" w:evenVBand="0" w:oddHBand="0" w:evenHBand="0" w:firstRowFirstColumn="0" w:firstRowLastColumn="0" w:lastRowFirstColumn="0" w:lastRowLastColumn="0"/>
+            </w:pPr>
+          </w:p>
+        </w:tc>
+        <w:tc>
+          <w:tcPr>
+            <w:tcW w:w="1423" w:type="dxa"/>
+          </w:tcPr>
+          <w:p>
+            <w:pPr>
+              <w:cnfStyle w:val="000000000000" w:firstRow="0" w:lastRow="0" w:firstColumn="0" w:lastColumn="0" w:oddVBand="0" w:evenVBand="0" w:oddHBand="0" w:evenHBand="0" w:firstRowFirstColumn="0" w:firstRowLastColumn="0" w:lastRowFirstColumn="0" w:lastRowLastColumn="0"/>
+            </w:pPr>
+            <w:r>
+              <w:t>Si V</w:t>
+            </w:r>
+          </w:p>
+        </w:tc>
+      </w:tr>
+      <w:tr>
+        <w:trPr>
+          <w:cnfStyle w:val="000000100000" w:firstRow="0" w:lastRow="0" w:firstColumn="0" w:lastColumn="0" w:oddVBand="0" w:evenVBand="0" w:oddHBand="1" w:evenHBand="0" w:firstRowFirstColumn="0" w:firstRowLastColumn="0" w:lastRowFirstColumn="0" w:lastRowLastColumn="0"/>
+          <w:trHeight w:val="311"/>
+        </w:trPr>
+        <w:tc>
+          <w:tcPr>
+            <w:cnfStyle w:val="001000000000" w:firstRow="0" w:lastRow="0" w:firstColumn="1" w:lastColumn="0" w:oddVBand="0" w:evenVBand="0" w:oddHBand="0" w:evenHBand="0" w:firstRowFirstColumn="0" w:firstRowLastColumn="0" w:lastRowFirstColumn="0" w:lastRowLastColumn="0"/>
+            <w:tcW w:w="1413" w:type="dxa"/>
+            <w:vMerge/>
+            <w:vAlign w:val="center"/>
+          </w:tcPr>
+          <w:p/>
+        </w:tc>
+        <w:tc>
+          <w:tcPr>
+            <w:tcW w:w="1984" w:type="dxa"/>
+          </w:tcPr>
+          <w:p>
+            <w:pPr>
+              <w:cnfStyle w:val="000000100000" w:firstRow="0" w:lastRow="0" w:firstColumn="0" w:lastColumn="0" w:oddVBand="0" w:evenVBand="0" w:oddHBand="1" w:evenHBand="0" w:firstRowFirstColumn="0" w:firstRowLastColumn="0" w:lastRowFirstColumn="0" w:lastRowLastColumn="0"/>
+            </w:pPr>
+            <w:r>
+              <w:t>Différentes</w:t>
+            </w:r>
+          </w:p>
+        </w:tc>
+        <w:tc>
+          <w:tcPr>
+            <w:tcW w:w="2032" w:type="dxa"/>
+          </w:tcPr>
+          <w:p>
+            <w:pPr>
+              <w:cnfStyle w:val="000000100000" w:firstRow="0" w:lastRow="0" w:firstColumn="0" w:lastColumn="0" w:oddVBand="0" w:evenVBand="0" w:oddHBand="1" w:evenHBand="0" w:firstRowFirstColumn="0" w:firstRowLastColumn="0" w:lastRowFirstColumn="0" w:lastRowLastColumn="0"/>
+            </w:pPr>
+            <w:r>
+              <w:t>{8, 3}</w:t>
+            </w:r>
+          </w:p>
+        </w:tc>
+        <w:tc>
+          <w:tcPr>
+            <w:tcW w:w="1778" w:type="dxa"/>
+          </w:tcPr>
+          <w:p>
+            <w:pPr>
+              <w:cnfStyle w:val="000000100000" w:firstRow="0" w:lastRow="0" w:firstColumn="0" w:lastColumn="0" w:oddVBand="0" w:evenVBand="0" w:oddHBand="1" w:evenHBand="0" w:firstRowFirstColumn="0" w:firstRowLastColumn="0" w:lastRowFirstColumn="0" w:lastRowLastColumn="0"/>
+            </w:pPr>
+          </w:p>
+        </w:tc>
+        <w:tc>
+          <w:tcPr>
+            <w:tcW w:w="1423" w:type="dxa"/>
+          </w:tcPr>
+          <w:p>
+            <w:pPr>
+              <w:cnfStyle w:val="000000100000" w:firstRow="0" w:lastRow="0" w:firstColumn="0" w:lastColumn="0" w:oddVBand="0" w:evenVBand="0" w:oddHBand="1" w:evenHBand="0" w:firstRowFirstColumn="0" w:firstRowLastColumn="0" w:lastRowFirstColumn="0" w:lastRowLastColumn="0"/>
+            </w:pPr>
+            <w:r>
+              <w:t>Si V</w:t>
+            </w:r>
+          </w:p>
+        </w:tc>
+      </w:tr>
+      <w:tr>
+        <w:trPr>
+          <w:trHeight w:val="367"/>
+        </w:trPr>
+        <w:tc>
+          <w:tcPr>
+            <w:cnfStyle w:val="001000000000" w:firstRow="0" w:lastRow="0" w:firstColumn="1" w:lastColumn="0" w:oddVBand="0" w:evenVBand="0" w:oddHBand="0" w:evenHBand="0" w:firstRowFirstColumn="0" w:firstRowLastColumn="0" w:lastRowFirstColumn="0" w:lastRowLastColumn="0"/>
+            <w:tcW w:w="1413" w:type="dxa"/>
+            <w:vMerge w:val="restart"/>
+            <w:vAlign w:val="center"/>
+          </w:tcPr>
+          <w:p>
+            <w:r>
+              <w:t>Taille</w:t>
+            </w:r>
+          </w:p>
+        </w:tc>
+        <w:tc>
+          <w:tcPr>
+            <w:tcW w:w="1984" w:type="dxa"/>
+            <w:vMerge w:val="restart"/>
+            <w:vAlign w:val="center"/>
+          </w:tcPr>
+          <w:p>
+            <w:pPr>
+              <w:cnfStyle w:val="000000000000" w:firstRow="0" w:lastRow="0" w:firstColumn="0" w:lastColumn="0" w:oddVBand="0" w:evenVBand="0" w:oddHBand="0" w:evenHBand="0" w:firstRowFirstColumn="0" w:firstRowLastColumn="0" w:lastRowFirstColumn="0" w:lastRowLastColumn="0"/>
+            </w:pPr>
+            <w:r>
+              <w:t>Hors bornes</w:t>
+            </w:r>
+          </w:p>
+        </w:tc>
+        <w:tc>
+          <w:tcPr>
+            <w:tcW w:w="2032" w:type="dxa"/>
+          </w:tcPr>
+          <w:p>
+            <w:pPr>
+              <w:cnfStyle w:val="000000000000" w:firstRow="0" w:lastRow="0" w:firstColumn="0" w:lastColumn="0" w:oddVBand="0" w:evenVBand="0" w:oddHBand="0" w:evenHBand="0" w:firstRowFirstColumn="0" w:firstRowLastColumn="0" w:lastRowFirstColumn="0" w:lastRowLastColumn="0"/>
+            </w:pPr>
+            <w:r>
+              <w:t>1</w:t>
+            </w:r>
+          </w:p>
+        </w:tc>
+        <w:tc>
+          <w:tcPr>
+            <w:tcW w:w="3201" w:type="dxa"/>
+            <w:gridSpan w:val="2"/>
+          </w:tcPr>
+          <w:p>
+            <w:pPr>
+              <w:cnfStyle w:val="000000000000" w:firstRow="0" w:lastRow="0" w:firstColumn="0" w:lastColumn="0" w:oddVBand="0" w:evenVBand="0" w:oddHBand="0" w:evenHBand="0" w:firstRowFirstColumn="0" w:firstRowLastColumn="0" w:lastRowFirstColumn="0" w:lastRowLastColumn="0"/>
+            </w:pPr>
+            <w:r>
+              <w:t>[Erreur]</w:t>
+            </w:r>
+          </w:p>
+        </w:tc>
+      </w:tr>
+      <w:tr>
+        <w:trPr>
+          <w:cnfStyle w:val="000000100000" w:firstRow="0" w:lastRow="0" w:firstColumn="0" w:lastColumn="0" w:oddVBand="0" w:evenVBand="0" w:oddHBand="1" w:evenHBand="0" w:firstRowFirstColumn="0" w:firstRowLastColumn="0" w:lastRowFirstColumn="0" w:lastRowLastColumn="0"/>
+          <w:trHeight w:val="311"/>
+        </w:trPr>
+        <w:tc>
+          <w:tcPr>
+            <w:cnfStyle w:val="001000000000" w:firstRow="0" w:lastRow="0" w:firstColumn="1" w:lastColumn="0" w:oddVBand="0" w:evenVBand="0" w:oddHBand="0" w:evenHBand="0" w:firstRowFirstColumn="0" w:firstRowLastColumn="0" w:lastRowFirstColumn="0" w:lastRowLastColumn="0"/>
+            <w:tcW w:w="1413" w:type="dxa"/>
+            <w:vMerge/>
+            <w:vAlign w:val="center"/>
+          </w:tcPr>
+          <w:p/>
+        </w:tc>
+        <w:tc>
+          <w:tcPr>
+            <w:tcW w:w="1984" w:type="dxa"/>
+            <w:vMerge/>
+          </w:tcPr>
+          <w:p>
+            <w:pPr>
+              <w:cnfStyle w:val="000000100000" w:firstRow="0" w:lastRow="0" w:firstColumn="0" w:lastColumn="0" w:oddVBand="0" w:evenVBand="0" w:oddHBand="1" w:evenHBand="0" w:firstRowFirstColumn="0" w:firstRowLastColumn="0" w:lastRowFirstColumn="0" w:lastRowLastColumn="0"/>
+            </w:pPr>
+          </w:p>
+        </w:tc>
+        <w:tc>
+          <w:tcPr>
+            <w:tcW w:w="2032" w:type="dxa"/>
+          </w:tcPr>
+          <w:p>
+            <w:pPr>
+              <w:cnfStyle w:val="000000100000" w:firstRow="0" w:lastRow="0" w:firstColumn="0" w:lastColumn="0" w:oddVBand="0" w:evenVBand="0" w:oddHBand="1" w:evenHBand="0" w:firstRowFirstColumn="0" w:firstRowLastColumn="0" w:lastRowFirstColumn="0" w:lastRowLastColumn="0"/>
+            </w:pPr>
+            <w:r>
+              <w:t>11</w:t>
+            </w:r>
+          </w:p>
+        </w:tc>
+        <w:tc>
+          <w:tcPr>
+            <w:tcW w:w="3201" w:type="dxa"/>
+            <w:gridSpan w:val="2"/>
+          </w:tcPr>
+          <w:p>
+            <w:pPr>
+              <w:cnfStyle w:val="000000100000" w:firstRow="0" w:lastRow="0" w:firstColumn="0" w:lastColumn="0" w:oddVBand="0" w:evenVBand="0" w:oddHBand="1" w:evenHBand="0" w:firstRowFirstColumn="0" w:firstRowLastColumn="0" w:lastRowFirstColumn="0" w:lastRowLastColumn="0"/>
+            </w:pPr>
+            <w:r>
+              <w:t>[Erreur]</w:t>
+            </w:r>
+          </w:p>
+        </w:tc>
+      </w:tr>
+      <w:tr>
+        <w:trPr>
+          <w:trHeight w:val="311"/>
+        </w:trPr>
+        <w:tc>
+          <w:tcPr>
+            <w:cnfStyle w:val="001000000000" w:firstRow="0" w:lastRow="0" w:firstColumn="1" w:lastColumn="0" w:oddVBand="0" w:evenVBand="0" w:oddHBand="0" w:evenHBand="0" w:firstRowFirstColumn="0" w:firstRowLastColumn="0" w:lastRowFirstColumn="0" w:lastRowLastColumn="0"/>
+            <w:tcW w:w="1413" w:type="dxa"/>
+            <w:vMerge/>
+            <w:vAlign w:val="center"/>
+          </w:tcPr>
+          <w:p/>
+        </w:tc>
+        <w:tc>
+          <w:tcPr>
+            <w:tcW w:w="1984" w:type="dxa"/>
+            <w:vMerge w:val="restart"/>
+            <w:vAlign w:val="center"/>
+          </w:tcPr>
+          <w:p>
+            <w:pPr>
+              <w:cnfStyle w:val="000000000000" w:firstRow="0" w:lastRow="0" w:firstColumn="0" w:lastColumn="0" w:oddVBand="0" w:evenVBand="0" w:oddHBand="0" w:evenHBand="0" w:firstRowFirstColumn="0" w:firstRowLastColumn="0" w:lastRowFirstColumn="0" w:lastRowLastColumn="0"/>
+            </w:pPr>
+            <w:r>
+              <w:t>Dans les bornes</w:t>
+            </w:r>
+          </w:p>
+        </w:tc>
+        <w:tc>
+          <w:tcPr>
+            <w:tcW w:w="2032" w:type="dxa"/>
+          </w:tcPr>
+          <w:p>
+            <w:pPr>
+              <w:cnfStyle w:val="000000000000" w:firstRow="0" w:lastRow="0" w:firstColumn="0" w:lastColumn="0" w:oddVBand="0" w:evenVBand="0" w:oddHBand="0" w:evenHBand="0" w:firstRowFirstColumn="0" w:firstRowLastColumn="0" w:lastRowFirstColumn="0" w:lastRowLastColumn="0"/>
+            </w:pPr>
+            <w:r>
+              <w:t>2</w:t>
+            </w:r>
+          </w:p>
+        </w:tc>
+        <w:tc>
+          <w:tcPr>
+            <w:tcW w:w="1778" w:type="dxa"/>
+          </w:tcPr>
+          <w:p>
+            <w:pPr>
+              <w:cnfStyle w:val="000000000000" w:firstRow="0" w:lastRow="0" w:firstColumn="0" w:lastColumn="0" w:oddVBand="0" w:evenVBand="0" w:oddHBand="0" w:evenHBand="0" w:firstRowFirstColumn="0" w:firstRowLastColumn="0" w:lastRowFirstColumn="0" w:lastRowLastColumn="0"/>
+            </w:pPr>
+            <w:r>
+              <w:t>B</w:t>
+            </w:r>
+          </w:p>
+        </w:tc>
+        <w:tc>
+          <w:tcPr>
+            <w:tcW w:w="1423" w:type="dxa"/>
+          </w:tcPr>
+          <w:p>
+            <w:pPr>
+              <w:cnfStyle w:val="000000000000" w:firstRow="0" w:lastRow="0" w:firstColumn="0" w:lastColumn="0" w:oddVBand="0" w:evenVBand="0" w:oddHBand="0" w:evenHBand="0" w:firstRowFirstColumn="0" w:firstRowLastColumn="0" w:lastRowFirstColumn="0" w:lastRowLastColumn="0"/>
+            </w:pPr>
+            <w:r>
+              <w:t>Si V, B</w:t>
+            </w:r>
+          </w:p>
+        </w:tc>
+      </w:tr>
+      <w:tr>
+        <w:trPr>
+          <w:cnfStyle w:val="000000100000" w:firstRow="0" w:lastRow="0" w:firstColumn="0" w:lastColumn="0" w:oddVBand="0" w:evenVBand="0" w:oddHBand="1" w:evenHBand="0" w:firstRowFirstColumn="0" w:firstRowLastColumn="0" w:lastRowFirstColumn="0" w:lastRowLastColumn="0"/>
+          <w:trHeight w:val="353"/>
+        </w:trPr>
+        <w:tc>
+          <w:tcPr>
+            <w:cnfStyle w:val="001000000000" w:firstRow="0" w:lastRow="0" w:firstColumn="1" w:lastColumn="0" w:oddVBand="0" w:evenVBand="0" w:oddHBand="0" w:evenHBand="0" w:firstRowFirstColumn="0" w:firstRowLastColumn="0" w:lastRowFirstColumn="0" w:lastRowLastColumn="0"/>
+            <w:tcW w:w="1413" w:type="dxa"/>
+            <w:vMerge/>
+            <w:vAlign w:val="center"/>
+          </w:tcPr>
+          <w:p/>
+        </w:tc>
+        <w:tc>
+          <w:tcPr>
+            <w:tcW w:w="1984" w:type="dxa"/>
+            <w:vMerge/>
+          </w:tcPr>
+          <w:p>
+            <w:pPr>
+              <w:cnfStyle w:val="000000100000" w:firstRow="0" w:lastRow="0" w:firstColumn="0" w:lastColumn="0" w:oddVBand="0" w:evenVBand="0" w:oddHBand="1" w:evenHBand="0" w:firstRowFirstColumn="0" w:firstRowLastColumn="0" w:lastRowFirstColumn="0" w:lastRowLastColumn="0"/>
+            </w:pPr>
+          </w:p>
+        </w:tc>
+        <w:tc>
+          <w:tcPr>
+            <w:tcW w:w="2032" w:type="dxa"/>
+          </w:tcPr>
+          <w:p>
+            <w:pPr>
+              <w:cnfStyle w:val="000000100000" w:firstRow="0" w:lastRow="0" w:firstColumn="0" w:lastColumn="0" w:oddVBand="0" w:evenVBand="0" w:oddHBand="1" w:evenHBand="0" w:firstRowFirstColumn="0" w:firstRowLastColumn="0" w:lastRowFirstColumn="0" w:lastRowLastColumn="0"/>
+            </w:pPr>
+            <w:r>
+              <w:t>{3-9}</w:t>
+            </w:r>
+          </w:p>
+        </w:tc>
+        <w:tc>
+          <w:tcPr>
+            <w:tcW w:w="1778" w:type="dxa"/>
+          </w:tcPr>
+          <w:p>
+            <w:pPr>
+              <w:cnfStyle w:val="000000100000" w:firstRow="0" w:lastRow="0" w:firstColumn="0" w:lastColumn="0" w:oddVBand="0" w:evenVBand="0" w:oddHBand="1" w:evenHBand="0" w:firstRowFirstColumn="0" w:firstRowLastColumn="0" w:lastRowFirstColumn="0" w:lastRowLastColumn="0"/>
+            </w:pPr>
+            <w:r>
+              <w:t>B</w:t>
+            </w:r>
+          </w:p>
+        </w:tc>
+        <w:tc>
+          <w:tcPr>
+            <w:tcW w:w="1423" w:type="dxa"/>
+          </w:tcPr>
+          <w:p>
+            <w:pPr>
+              <w:cnfStyle w:val="000000100000" w:firstRow="0" w:lastRow="0" w:firstColumn="0" w:lastColumn="0" w:oddVBand="0" w:evenVBand="0" w:oddHBand="1" w:evenHBand="0" w:firstRowFirstColumn="0" w:firstRowLastColumn="0" w:lastRowFirstColumn="0" w:lastRowLastColumn="0"/>
+            </w:pPr>
+            <w:r>
+              <w:t>Si V, B</w:t>
+            </w:r>
+          </w:p>
+        </w:tc>
+      </w:tr>
+      <w:tr>
+        <w:trPr>
+          <w:trHeight w:val="352"/>
+        </w:trPr>
+        <w:tc>
+          <w:tcPr>
+            <w:cnfStyle w:val="001000000000" w:firstRow="0" w:lastRow="0" w:firstColumn="1" w:lastColumn="0" w:oddVBand="0" w:evenVBand="0" w:oddHBand="0" w:evenHBand="0" w:firstRowFirstColumn="0" w:firstRowLastColumn="0" w:lastRowFirstColumn="0" w:lastRowLastColumn="0"/>
+            <w:tcW w:w="1413" w:type="dxa"/>
+            <w:vMerge/>
+            <w:vAlign w:val="center"/>
+          </w:tcPr>
+          <w:p/>
+        </w:tc>
+        <w:tc>
+          <w:tcPr>
+            <w:tcW w:w="1984" w:type="dxa"/>
+            <w:vMerge/>
+          </w:tcPr>
+          <w:p>
+            <w:pPr>
+              <w:cnfStyle w:val="000000000000" w:firstRow="0" w:lastRow="0" w:firstColumn="0" w:lastColumn="0" w:oddVBand="0" w:evenVBand="0" w:oddHBand="0" w:evenHBand="0" w:firstRowFirstColumn="0" w:firstRowLastColumn="0" w:lastRowFirstColumn="0" w:lastRowLastColumn="0"/>
+            </w:pPr>
+          </w:p>
+        </w:tc>
+        <w:tc>
+          <w:tcPr>
+            <w:tcW w:w="2032" w:type="dxa"/>
+          </w:tcPr>
+          <w:p>
+            <w:pPr>
+              <w:cnfStyle w:val="000000000000" w:firstRow="0" w:lastRow="0" w:firstColumn="0" w:lastColumn="0" w:oddVBand="0" w:evenVBand="0" w:oddHBand="0" w:evenHBand="0" w:firstRowFirstColumn="0" w:firstRowLastColumn="0" w:lastRowFirstColumn="0" w:lastRowLastColumn="0"/>
+            </w:pPr>
+            <w:r>
+              <w:t>10</w:t>
+            </w:r>
+          </w:p>
+        </w:tc>
+        <w:tc>
+          <w:tcPr>
+            <w:tcW w:w="1778" w:type="dxa"/>
+          </w:tcPr>
+          <w:p>
+            <w:pPr>
+              <w:cnfStyle w:val="000000000000" w:firstRow="0" w:lastRow="0" w:firstColumn="0" w:lastColumn="0" w:oddVBand="0" w:evenVBand="0" w:oddHBand="0" w:evenHBand="0" w:firstRowFirstColumn="0" w:firstRowLastColumn="0" w:lastRowFirstColumn="0" w:lastRowLastColumn="0"/>
+            </w:pPr>
+            <w:r>
+              <w:t>B</w:t>
+            </w:r>
+          </w:p>
+        </w:tc>
+        <w:tc>
+          <w:tcPr>
+            <w:tcW w:w="1423" w:type="dxa"/>
+          </w:tcPr>
+          <w:p>
+            <w:pPr>
+              <w:cnfStyle w:val="000000000000" w:firstRow="0" w:lastRow="0" w:firstColumn="0" w:lastColumn="0" w:oddVBand="0" w:evenVBand="0" w:oddHBand="0" w:evenHBand="0" w:firstRowFirstColumn="0" w:firstRowLastColumn="0" w:lastRowFirstColumn="0" w:lastRowLastColumn="0"/>
+            </w:pPr>
+            <w:r>
+              <w:t>Si V, B</w:t>
+            </w:r>
+          </w:p>
+        </w:tc>
+      </w:tr>
+      <w:tr>
+        <w:trPr>
+          <w:cnfStyle w:val="000000100000" w:firstRow="0" w:lastRow="0" w:firstColumn="0" w:lastColumn="0" w:oddVBand="0" w:evenVBand="0" w:oddHBand="1" w:evenHBand="0" w:firstRowFirstColumn="0" w:firstRowLastColumn="0" w:lastRowFirstColumn="0" w:lastRowLastColumn="0"/>
+          <w:trHeight w:val="311"/>
+        </w:trPr>
+        <w:tc>
+          <w:tcPr>
+            <w:cnfStyle w:val="001000000000" w:firstRow="0" w:lastRow="0" w:firstColumn="1" w:lastColumn="0" w:oddVBand="0" w:evenVBand="0" w:oddHBand="0" w:evenHBand="0" w:firstRowFirstColumn="0" w:firstRowLastColumn="0" w:lastRowFirstColumn="0" w:lastRowLastColumn="0"/>
+            <w:tcW w:w="1413" w:type="dxa"/>
+            <w:vMerge w:val="restart"/>
+            <w:vAlign w:val="center"/>
+          </w:tcPr>
+          <w:p>
+            <w:proofErr w:type="spellStart"/>
+            <w:r>
+              <w:t>EtatVide</w:t>
+            </w:r>
+            <w:proofErr w:type="spellEnd"/>
+          </w:p>
+        </w:tc>
+        <w:tc>
+          <w:tcPr>
+            <w:tcW w:w="1984" w:type="dxa"/>
+          </w:tcPr>
+          <w:p>
+            <w:pPr>
+              <w:cnfStyle w:val="000000100000" w:firstRow="0" w:lastRow="0" w:firstColumn="0" w:lastColumn="0" w:oddVBand="0" w:evenVBand="0" w:oddHBand="1" w:evenHBand="0" w:firstRowFirstColumn="0" w:firstRowLastColumn="0" w:lastRowFirstColumn="0" w:lastRowLastColumn="0"/>
+            </w:pPr>
+            <w:r>
+              <w:t>Vide</w:t>
+            </w:r>
+          </w:p>
+        </w:tc>
+        <w:tc>
+          <w:tcPr>
+            <w:tcW w:w="2032" w:type="dxa"/>
+          </w:tcPr>
+          <w:p>
+            <w:pPr>
+              <w:cnfStyle w:val="000000100000" w:firstRow="0" w:lastRow="0" w:firstColumn="0" w:lastColumn="0" w:oddVBand="0" w:evenVBand="0" w:oddHBand="1" w:evenHBand="0" w:firstRowFirstColumn="0" w:firstRowLastColumn="0" w:lastRowFirstColumn="0" w:lastRowLastColumn="0"/>
+            </w:pPr>
+            <w:proofErr w:type="spellStart"/>
+            <w:r>
+              <w:t>true</w:t>
+            </w:r>
+            <w:proofErr w:type="spellEnd"/>
+          </w:p>
+        </w:tc>
+        <w:tc>
+          <w:tcPr>
+            <w:tcW w:w="1778" w:type="dxa"/>
+          </w:tcPr>
+          <w:p>
+            <w:pPr>
+              <w:cnfStyle w:val="000000100000" w:firstRow="0" w:lastRow="0" w:firstColumn="0" w:lastColumn="0" w:oddVBand="0" w:evenVBand="0" w:oddHBand="1" w:evenHBand="0" w:firstRowFirstColumn="0" w:firstRowLastColumn="0" w:lastRowFirstColumn="0" w:lastRowLastColumn="0"/>
+            </w:pPr>
+          </w:p>
+        </w:tc>
+        <w:tc>
+          <w:tcPr>
+            <w:tcW w:w="1423" w:type="dxa"/>
+          </w:tcPr>
+          <w:p>
+            <w:pPr>
+              <w:cnfStyle w:val="000000100000" w:firstRow="0" w:lastRow="0" w:firstColumn="0" w:lastColumn="0" w:oddVBand="0" w:evenVBand="0" w:oddHBand="1" w:evenHBand="0" w:firstRowFirstColumn="0" w:firstRowLastColumn="0" w:lastRowFirstColumn="0" w:lastRowLastColumn="0"/>
+            </w:pPr>
+            <w:r>
+              <w:t>Si V, B</w:t>
+            </w:r>
+          </w:p>
+        </w:tc>
+      </w:tr>
+      <w:tr>
+        <w:trPr>
+          <w:trHeight w:val="311"/>
+        </w:trPr>
+        <w:tc>
+          <w:tcPr>
+            <w:cnfStyle w:val="001000000000" w:firstRow="0" w:lastRow="0" w:firstColumn="1" w:lastColumn="0" w:oddVBand="0" w:evenVBand="0" w:oddHBand="0" w:evenHBand="0" w:firstRowFirstColumn="0" w:firstRowLastColumn="0" w:lastRowFirstColumn="0" w:lastRowLastColumn="0"/>
+            <w:tcW w:w="1413" w:type="dxa"/>
+            <w:vMerge/>
+            <w:vAlign w:val="center"/>
+          </w:tcPr>
+          <w:p/>
+        </w:tc>
+        <w:tc>
+          <w:tcPr>
+            <w:tcW w:w="1984" w:type="dxa"/>
+          </w:tcPr>
+          <w:p>
+            <w:pPr>
+              <w:cnfStyle w:val="000000000000" w:firstRow="0" w:lastRow="0" w:firstColumn="0" w:lastColumn="0" w:oddVBand="0" w:evenVBand="0" w:oddHBand="0" w:evenHBand="0" w:firstRowFirstColumn="0" w:firstRowLastColumn="0" w:lastRowFirstColumn="0" w:lastRowLastColumn="0"/>
+            </w:pPr>
+            <w:r>
+              <w:t>Non-vide</w:t>
+            </w:r>
+          </w:p>
+        </w:tc>
+        <w:tc>
+          <w:tcPr>
+            <w:tcW w:w="2032" w:type="dxa"/>
+          </w:tcPr>
+          <w:p>
+            <w:pPr>
+              <w:cnfStyle w:val="000000000000" w:firstRow="0" w:lastRow="0" w:firstColumn="0" w:lastColumn="0" w:oddVBand="0" w:evenVBand="0" w:oddHBand="0" w:evenHBand="0" w:firstRowFirstColumn="0" w:firstRowLastColumn="0" w:lastRowFirstColumn="0" w:lastRowLastColumn="0"/>
+            </w:pPr>
+            <w:r>
+              <w:t>false</w:t>
+            </w:r>
+          </w:p>
+        </w:tc>
+        <w:tc>
+          <w:tcPr>
+            <w:tcW w:w="1778" w:type="dxa"/>
+          </w:tcPr>
+          <w:p>
+            <w:pPr>
+              <w:cnfStyle w:val="000000000000" w:firstRow="0" w:lastRow="0" w:firstColumn="0" w:lastColumn="0" w:oddVBand="0" w:evenVBand="0" w:oddHBand="0" w:evenHBand="0" w:firstRowFirstColumn="0" w:firstRowLastColumn="0" w:lastRowFirstColumn="0" w:lastRowLastColumn="0"/>
+            </w:pPr>
+          </w:p>
+        </w:tc>
+        <w:tc>
+          <w:tcPr>
+            <w:tcW w:w="1423" w:type="dxa"/>
+          </w:tcPr>
+          <w:p>
+            <w:pPr>
+              <w:cnfStyle w:val="000000000000" w:firstRow="0" w:lastRow="0" w:firstColumn="0" w:lastColumn="0" w:oddVBand="0" w:evenVBand="0" w:oddHBand="0" w:evenHBand="0" w:firstRowFirstColumn="0" w:firstRowLastColumn="0" w:lastRowFirstColumn="0" w:lastRowLastColumn="0"/>
+            </w:pPr>
+            <w:r>
+              <w:t>Si V, C, B</w:t>
+            </w:r>
+          </w:p>
+        </w:tc>
+      </w:tr>
+    </w:tbl>
     <w:p>
-      <w:pPr>
-        <w:jc w:val="center"/>
-        <w:rPr>
-          <w:sz w:val="28"/>
-          <w:szCs w:val="28"/>
-        </w:rPr>
-      </w:pPr>
+      <w:bookmarkStart w:id="0" w:name="_GoBack"/>
+      <w:bookmarkEnd w:id="0"/>
     </w:p>
-    <w:p>
-      <w:pPr>
-        <w:jc w:val="center"/>
-        <w:rPr>
-          <w:sz w:val="28"/>
-          <w:szCs w:val="28"/>
-        </w:rPr>
-      </w:pPr>
-    </w:p>
-    <w:p>
-      <w:pPr>
-        <w:jc w:val="center"/>
-        <w:rPr>
-          <w:sz w:val="28"/>
-          <w:szCs w:val="28"/>
-        </w:rPr>
-      </w:pPr>
-    </w:p>
-    <w:p>
-      <w:pPr>
-        <w:jc w:val="center"/>
-        <w:rPr>
-          <w:sz w:val="28"/>
-          <w:szCs w:val="28"/>
-        </w:rPr>
-      </w:pPr>
-      <w:r>
-        <w:rPr>
-          <w:sz w:val="28"/>
-          <w:szCs w:val="28"/>
-        </w:rPr>
-        <w:t>Travail pratique 2</w:t>
-      </w:r>
-    </w:p>
-    <w:p>
-      <w:pPr>
-        <w:jc w:val="center"/>
-        <w:rPr>
-          <w:sz w:val="28"/>
-          <w:szCs w:val="28"/>
-        </w:rPr>
-      </w:pPr>
-    </w:p>
-    <w:p>
-      <w:pPr>
-        <w:jc w:val="center"/>
-        <w:rPr>
-          <w:sz w:val="28"/>
-          <w:szCs w:val="28"/>
-        </w:rPr>
-      </w:pPr>
-    </w:p>
-    <w:p>
-      <w:pPr>
-        <w:jc w:val="center"/>
-        <w:rPr>
-          <w:sz w:val="28"/>
-          <w:szCs w:val="28"/>
-        </w:rPr>
-      </w:pPr>
-    </w:p>
-    <w:p>
-      <w:pPr>
-        <w:jc w:val="center"/>
-        <w:rPr>
-          <w:sz w:val="28"/>
-          <w:szCs w:val="28"/>
-        </w:rPr>
-      </w:pPr>
-    </w:p>
-    <w:p>
-      <w:pPr>
-        <w:jc w:val="center"/>
-        <w:rPr>
-          <w:sz w:val="28"/>
-          <w:szCs w:val="28"/>
-        </w:rPr>
-      </w:pPr>
-    </w:p>
-    <w:p>
-      <w:pPr>
-        <w:jc w:val="center"/>
-        <w:rPr>
-          <w:sz w:val="28"/>
-          <w:szCs w:val="28"/>
-        </w:rPr>
-      </w:pPr>
-      <w:r>
-        <w:rPr>
-          <w:sz w:val="28"/>
-          <w:szCs w:val="28"/>
-        </w:rPr>
-        <w:t>Section N°1</w:t>
-      </w:r>
-    </w:p>
-    <w:p>
-      <w:pPr>
-        <w:jc w:val="center"/>
-        <w:rPr>
-          <w:sz w:val="28"/>
-          <w:szCs w:val="28"/>
-        </w:rPr>
-      </w:pPr>
-    </w:p>
-    <w:p>
-      <w:pPr>
-        <w:jc w:val="center"/>
-        <w:rPr>
-          <w:sz w:val="28"/>
-          <w:szCs w:val="28"/>
-        </w:rPr>
-      </w:pPr>
-    </w:p>
-    <w:p>
-      <w:pPr>
-        <w:jc w:val="center"/>
-        <w:rPr>
-          <w:sz w:val="28"/>
-          <w:szCs w:val="28"/>
-        </w:rPr>
-      </w:pPr>
-    </w:p>
-    <w:p>
-      <w:pPr>
-        <w:jc w:val="center"/>
-        <w:rPr>
-          <w:sz w:val="28"/>
-          <w:szCs w:val="28"/>
-        </w:rPr>
-      </w:pPr>
-    </w:p>
-    <w:p>
-      <w:pPr>
-        <w:jc w:val="center"/>
-        <w:rPr>
-          <w:sz w:val="28"/>
-          <w:szCs w:val="28"/>
-        </w:rPr>
-      </w:pPr>
-    </w:p>
-    <w:p>
-      <w:pPr>
-        <w:jc w:val="center"/>
-        <w:rPr>
-          <w:sz w:val="28"/>
-          <w:szCs w:val="28"/>
-        </w:rPr>
-      </w:pPr>
-      <w:r>
-        <w:rPr>
-          <w:sz w:val="28"/>
-          <w:szCs w:val="28"/>
-        </w:rPr>
-        <w:t>Nicolas Richard – 1681198</w:t>
-      </w:r>
-    </w:p>
-    <w:p>
-      <w:pPr>
-        <w:jc w:val="center"/>
-        <w:rPr>
-          <w:sz w:val="28"/>
-          <w:szCs w:val="28"/>
-        </w:rPr>
-      </w:pPr>
-      <w:r>
-        <w:rPr>
-          <w:sz w:val="28"/>
-          <w:szCs w:val="28"/>
-        </w:rPr>
-        <w:t xml:space="preserve">Adrien </w:t>
-      </w:r>
-      <w:proofErr w:type="spellStart"/>
-      <w:r>
-        <w:rPr>
-          <w:sz w:val="28"/>
-          <w:szCs w:val="28"/>
-        </w:rPr>
-        <w:t>Budet</w:t>
-      </w:r>
-      <w:proofErr w:type="spellEnd"/>
-      <w:r>
-        <w:rPr>
-          <w:sz w:val="28"/>
-          <w:szCs w:val="28"/>
-        </w:rPr>
-        <w:t xml:space="preserve"> – 1721823</w:t>
-      </w:r>
-    </w:p>
-    <w:p>
-      <w:pPr>
-        <w:jc w:val="center"/>
-        <w:rPr>
-          <w:sz w:val="28"/>
-          <w:szCs w:val="28"/>
-        </w:rPr>
-      </w:pPr>
-      <w:r>
-        <w:rPr>
-          <w:sz w:val="28"/>
-          <w:szCs w:val="28"/>
-        </w:rPr>
-        <w:t xml:space="preserve">David </w:t>
-      </w:r>
-      <w:proofErr w:type="spellStart"/>
-      <w:r>
-        <w:rPr>
-          <w:sz w:val="28"/>
-          <w:szCs w:val="28"/>
-        </w:rPr>
-        <w:t>Kanaa</w:t>
-      </w:r>
-      <w:proofErr w:type="spellEnd"/>
-      <w:r>
-        <w:rPr>
-          <w:sz w:val="28"/>
-          <w:szCs w:val="28"/>
-        </w:rPr>
-        <w:t xml:space="preserve"> –</w:t>
-      </w:r>
-      <w:r>
-        <w:rPr>
-          <w:sz w:val="28"/>
-          <w:szCs w:val="28"/>
-        </w:rPr>
-        <w:t xml:space="preserve"> 1816481</w:t>
-      </w:r>
-    </w:p>
-    <w:p>
-      <w:pPr>
-        <w:jc w:val="center"/>
-        <w:rPr>
-          <w:sz w:val="28"/>
-          <w:szCs w:val="28"/>
-        </w:rPr>
-      </w:pPr>
-    </w:p>
-    <w:p>
-      <w:pPr>
-        <w:jc w:val="center"/>
-        <w:rPr>
-          <w:sz w:val="28"/>
-          <w:szCs w:val="28"/>
-        </w:rPr>
-      </w:pPr>
-    </w:p>
-    <w:p>
-      <w:pPr>
-        <w:jc w:val="center"/>
-        <w:rPr>
-          <w:sz w:val="28"/>
-          <w:szCs w:val="28"/>
-        </w:rPr>
-      </w:pPr>
-    </w:p>
-    <w:p>
-      <w:pPr>
-        <w:jc w:val="center"/>
-        <w:rPr>
-          <w:sz w:val="28"/>
-          <w:szCs w:val="28"/>
-        </w:rPr>
-      </w:pPr>
-    </w:p>
-    <w:p>
-      <w:pPr>
-        <w:jc w:val="center"/>
-        <w:rPr>
-          <w:sz w:val="28"/>
-          <w:szCs w:val="28"/>
-        </w:rPr>
-      </w:pPr>
-    </w:p>
-    <w:p>
-      <w:pPr>
-        <w:jc w:val="center"/>
-        <w:rPr>
-          <w:sz w:val="28"/>
-          <w:szCs w:val="28"/>
-        </w:rPr>
-      </w:pPr>
-    </w:p>
-    <w:p>
-      <w:pPr>
-        <w:jc w:val="center"/>
-        <w:rPr>
-          <w:sz w:val="28"/>
-          <w:szCs w:val="28"/>
-        </w:rPr>
-      </w:pPr>
-    </w:p>
-    <w:p>
-      <w:pPr>
-        <w:jc w:val="center"/>
-        <w:rPr>
-          <w:sz w:val="28"/>
-          <w:szCs w:val="28"/>
-        </w:rPr>
-      </w:pPr>
-      <w:r>
-        <w:rPr>
-          <w:sz w:val="28"/>
-          <w:szCs w:val="28"/>
-        </w:rPr>
-        <w:t>Polytechnique Montréal</w:t>
-      </w:r>
-    </w:p>
-    <w:p>
-      <w:pPr>
-        <w:jc w:val="center"/>
-        <w:rPr>
-          <w:sz w:val="28"/>
-          <w:szCs w:val="28"/>
-        </w:rPr>
-      </w:pPr>
-      <w:r>
-        <w:rPr>
-          <w:sz w:val="28"/>
-          <w:szCs w:val="28"/>
-        </w:rPr>
-        <w:t>5 octobre 2015</w:t>
-      </w:r>
-    </w:p>
-    <w:p>
-      <w:pPr>
-        <w:pStyle w:val="Titre"/>
-      </w:pPr>
-      <w:r>
-        <w:lastRenderedPageBreak/>
-        <w:t>Introduction</w:t>
-      </w:r>
-    </w:p>
-    <w:p>
-      <w:pPr>
-        <w:spacing w:line="276" w:lineRule="auto"/>
-      </w:pPr>
-      <w:r>
-        <w:t xml:space="preserve">L’objectif de ce deuxième laboratoire du cours LOG3430 est de mettre en pratique les méthodes de test logiciel étudiées en classe, particulièrement les tests de type </w:t>
-      </w:r>
-      <w:r>
-        <w:rPr>
-          <w:i/>
-        </w:rPr>
-        <w:t>boîte noire</w:t>
-      </w:r>
-      <w:r>
-        <w:t>. Nous présenterons dans un premier temps</w:t>
-      </w:r>
-      <w:r>
-        <w:t xml:space="preserve"> </w:t>
-      </w:r>
-      <w:r>
-        <w:t>les tests effectués</w:t>
-      </w:r>
-      <w:r>
-        <w:t xml:space="preserve"> et les énumérerons. Nous les analyserons puis les comparerons dans un second temps.</w:t>
-      </w:r>
-    </w:p>
-    <w:p>
-      <w:pPr>
-        <w:pStyle w:val="Titre"/>
-      </w:pPr>
-    </w:p>
+    <w:p/>
     <w:p>
       <w:pPr>
         <w:pStyle w:val="Titre"/>
@@ -516,9 +1425,6 @@
       <w:proofErr w:type="spellEnd"/>
     </w:p>
     <w:p>
-      <w:pPr>
-        <w:spacing w:line="276" w:lineRule="auto"/>
-      </w:pPr>
       <w:r>
         <w:t xml:space="preserve">Si certes il existe de nombreuses similitudes entre les différentes implémentations de l’interface </w:t>
       </w:r>
@@ -531,7 +1437,11 @@
       </w:r>
       <w:proofErr w:type="spellEnd"/>
       <w:r>
-        <w:t xml:space="preserve"> compte tenu de la nature identique des paramètres d’entrée, nous avons tout de même établi les catégories de tests de manière indépendante pour chacune des </w:t>
+        <w:t xml:space="preserve"> compte tenu de la nature identique des paramètres d’entrée, nous avons tout de même établi les catégories de tests de manière indépendante pour chacune </w:t>
+      </w:r>
+      <w:r>
+        <w:lastRenderedPageBreak/>
+        <w:t xml:space="preserve">des </w:t>
       </w:r>
       <w:r>
         <w:t xml:space="preserve">classes. Au final, nous avons </w:t>
@@ -546,85 +1456,52 @@
     <w:p/>
     <w:p>
       <w:pPr>
-        <w:spacing w:line="276" w:lineRule="auto"/>
-        <w:jc w:val="center"/>
         <w:rPr>
           <w:i/>
-          <w:u w:val="single"/>
         </w:rPr>
       </w:pPr>
       <w:r>
-        <w:rPr>
-          <w:u w:val="single"/>
-        </w:rPr>
         <w:t>Tableau 1 - Trame</w:t>
       </w:r>
       <w:r>
-        <w:rPr>
-          <w:u w:val="single"/>
-        </w:rPr>
         <w:t>s</w:t>
       </w:r>
       <w:r>
-        <w:rPr>
-          <w:u w:val="single"/>
-        </w:rPr>
         <w:t xml:space="preserve"> de test</w:t>
       </w:r>
       <w:r>
-        <w:rPr>
-          <w:u w:val="single"/>
-        </w:rPr>
         <w:t xml:space="preserve"> des</w:t>
       </w:r>
       <w:r>
-        <w:rPr>
-          <w:u w:val="single"/>
-        </w:rPr>
         <w:t xml:space="preserve"> classe</w:t>
       </w:r>
       <w:r>
-        <w:rPr>
-          <w:u w:val="single"/>
-        </w:rPr>
         <w:t>s</w:t>
       </w:r>
       <w:r>
-        <w:rPr>
-          <w:u w:val="single"/>
-        </w:rPr>
         <w:t xml:space="preserve"> </w:t>
       </w:r>
       <w:r>
         <w:rPr>
           <w:i/>
-          <w:u w:val="single"/>
         </w:rPr>
         <w:t>Addition</w:t>
       </w:r>
       <w:r>
-        <w:rPr>
-          <w:u w:val="single"/>
-        </w:rPr>
         <w:t xml:space="preserve">, </w:t>
       </w:r>
       <w:r>
         <w:rPr>
           <w:i/>
-          <w:u w:val="single"/>
         </w:rPr>
         <w:t>Soustraction</w:t>
       </w:r>
       <w:r>
-        <w:rPr>
-          <w:u w:val="single"/>
-        </w:rPr>
         <w:t xml:space="preserve"> et </w:t>
       </w:r>
       <w:r>
         <w:rPr>
           <w:i/>
-          <w:u w:val="single"/>
         </w:rPr>
         <w:t>Multiplication</w:t>
       </w:r>
@@ -708,9 +1585,6 @@
             <w:vAlign w:val="center"/>
           </w:tcPr>
           <w:p>
-            <w:pPr>
-              <w:jc w:val="left"/>
-            </w:pPr>
             <w:r>
               <w:t>Val1</w:t>
             </w:r>
@@ -724,7 +1598,6 @@
           </w:tcPr>
           <w:p>
             <w:pPr>
-              <w:jc w:val="left"/>
               <w:cnfStyle w:val="000000100000" w:firstRow="0" w:lastRow="0" w:firstColumn="0" w:lastColumn="0" w:oddVBand="0" w:evenVBand="0" w:oddHBand="1" w:evenHBand="0" w:firstRowFirstColumn="0" w:firstRowLastColumn="0" w:lastRowFirstColumn="0" w:lastRowLastColumn="0"/>
             </w:pPr>
             <w:r>
@@ -907,11 +1780,7 @@
             <w:tcW w:w="1824" w:type="dxa"/>
             <w:vMerge/>
           </w:tcPr>
-          <w:p>
-            <w:pPr>
-              <w:jc w:val="left"/>
-            </w:pPr>
-          </w:p>
+          <w:p/>
         </w:tc>
         <w:tc>
           <w:tcPr>
@@ -921,7 +1790,6 @@
           </w:tcPr>
           <w:p>
             <w:pPr>
-              <w:jc w:val="left"/>
               <w:cnfStyle w:val="000000100000" w:firstRow="0" w:lastRow="0" w:firstColumn="0" w:lastColumn="0" w:oddVBand="0" w:evenVBand="0" w:oddHBand="1" w:evenHBand="0" w:firstRowFirstColumn="0" w:firstRowLastColumn="0" w:lastRowFirstColumn="0" w:lastRowLastColumn="0"/>
             </w:pPr>
             <w:r>
@@ -1407,24 +2275,12 @@
     <w:p/>
     <w:p/>
     <w:p>
-      <w:pPr>
-        <w:spacing w:line="276" w:lineRule="auto"/>
-        <w:jc w:val="center"/>
-        <w:rPr>
-          <w:u w:val="single"/>
-        </w:rPr>
-      </w:pPr>
-      <w:r>
-        <w:rPr>
-          <w:u w:val="single"/>
-        </w:rPr>
-        <w:lastRenderedPageBreak/>
+      <w:r>
         <w:t xml:space="preserve">Tableau 2 - Trame de test la classe </w:t>
       </w:r>
       <w:r>
         <w:rPr>
           <w:i/>
-          <w:u w:val="single"/>
         </w:rPr>
         <w:t>Division</w:t>
       </w:r>
@@ -1508,9 +2364,6 @@
             <w:vAlign w:val="center"/>
           </w:tcPr>
           <w:p>
-            <w:pPr>
-              <w:jc w:val="left"/>
-            </w:pPr>
             <w:r>
               <w:t>Val1</w:t>
             </w:r>
@@ -1524,7 +2377,6 @@
           </w:tcPr>
           <w:p>
             <w:pPr>
-              <w:jc w:val="left"/>
               <w:cnfStyle w:val="000000100000" w:firstRow="0" w:lastRow="0" w:firstColumn="0" w:lastColumn="0" w:oddVBand="0" w:evenVBand="0" w:oddHBand="1" w:evenHBand="0" w:firstRowFirstColumn="0" w:firstRowLastColumn="0" w:lastRowFirstColumn="0" w:lastRowLastColumn="0"/>
             </w:pPr>
             <w:r>
@@ -1707,11 +2559,7 @@
             <w:tcW w:w="1824" w:type="dxa"/>
             <w:vMerge/>
           </w:tcPr>
-          <w:p>
-            <w:pPr>
-              <w:jc w:val="left"/>
-            </w:pPr>
-          </w:p>
+          <w:p/>
         </w:tc>
         <w:tc>
           <w:tcPr>
@@ -1721,7 +2569,6 @@
           </w:tcPr>
           <w:p>
             <w:pPr>
-              <w:jc w:val="left"/>
               <w:cnfStyle w:val="000000100000" w:firstRow="0" w:lastRow="0" w:firstColumn="0" w:lastColumn="0" w:oddVBand="0" w:evenVBand="0" w:oddHBand="1" w:evenHBand="0" w:firstRowFirstColumn="0" w:firstRowLastColumn="0" w:lastRowFirstColumn="0" w:lastRowLastColumn="0"/>
             </w:pPr>
             <w:r>
@@ -2199,15 +3046,8 @@
         </w:tc>
       </w:tr>
     </w:tbl>
+    <w:p/>
     <w:p>
-      <w:pPr>
-        <w:spacing w:line="276" w:lineRule="auto"/>
-      </w:pPr>
-    </w:p>
-    <w:p>
-      <w:pPr>
-        <w:spacing w:line="276" w:lineRule="auto"/>
-      </w:pPr>
       <w:r>
         <w:t xml:space="preserve">À l’inverse de la catégorie </w:t>
       </w:r>
@@ -2273,15 +3113,8 @@
         <w:t>leurs limites des choix.</w:t>
       </w:r>
     </w:p>
+    <w:p/>
     <w:p>
-      <w:pPr>
-        <w:spacing w:line="276" w:lineRule="auto"/>
-      </w:pPr>
-    </w:p>
-    <w:p>
-      <w:pPr>
-        <w:spacing w:line="276" w:lineRule="auto"/>
-      </w:pPr>
       <w:r>
         <w:t xml:space="preserve">Une fois les trames de test réalisées, nous avons écrit les différents cas de tests correspondants à l’aide du cadre d’application </w:t>
       </w:r>
@@ -2321,9 +3154,6 @@
       </w:r>
     </w:p>
     <w:p>
-      <w:pPr>
-        <w:spacing w:line="276" w:lineRule="auto"/>
-      </w:pPr>
       <w:r>
         <w:t xml:space="preserve">En ce qui a trait au </w:t>
       </w:r>
@@ -2376,11 +3206,7 @@
       </w:r>
       <w:proofErr w:type="spellEnd"/>
       <w:r>
-        <w:t xml:space="preserve"> pour </w:t>
-      </w:r>
-      <w:r>
-        <w:lastRenderedPageBreak/>
-        <w:t>implémenter nos cas de tests et ce, pour les mêmes raisons que celles citées plus haut. Évidemment, nous aurions ne pas utiliser cette technique et insérer plusieurs assertions au sein d’une même méthode de test de manière à simuler la technique utilisée. Toutefois, cette approche à comme désavantage de ne pas laisser les autres cas de test ê</w:t>
+        <w:t xml:space="preserve"> pour implémenter nos cas de tests et ce, pour les mêmes raisons que celles citées plus haut. Évidemment, nous aurions ne pas utiliser cette technique et insérer plusieurs assertions au sein d’une même méthode de test de manière à simuler la technique utilisée. Toutefois, cette approche à comme désavantage de ne pas laisser les autres cas de test ê</w:t>
       </w:r>
       <w:r>
         <w:t>tre exécutés</w:t>
@@ -2389,31 +3215,21 @@
         <w:t xml:space="preserve"> dans le cas où l’un d’entre eux échoue. </w:t>
       </w:r>
     </w:p>
+    <w:p/>
     <w:p>
       <w:pPr>
-        <w:spacing w:line="276" w:lineRule="auto"/>
-      </w:pPr>
-    </w:p>
-    <w:p>
-      <w:pPr>
-        <w:spacing w:line="276" w:lineRule="auto"/>
-        <w:jc w:val="center"/>
         <w:rPr>
           <w:i/>
-          <w:u w:val="single"/>
         </w:rPr>
       </w:pPr>
       <w:r>
-        <w:rPr>
-          <w:u w:val="single"/>
-        </w:rPr>
+        <w:lastRenderedPageBreak/>
         <w:t xml:space="preserve">Tableau 3 - Trame du constructeur de la classe </w:t>
       </w:r>
       <w:proofErr w:type="spellStart"/>
       <w:r>
         <w:rPr>
           <w:i/>
-          <w:u w:val="single"/>
         </w:rPr>
         <w:t>SuiteChainee</w:t>
       </w:r>
@@ -2442,9 +3258,6 @@
             <w:tcW w:w="1413" w:type="dxa"/>
           </w:tcPr>
           <w:p>
-            <w:pPr>
-              <w:spacing w:line="276" w:lineRule="auto"/>
-            </w:pPr>
             <w:r>
               <w:t>Paramètre</w:t>
             </w:r>
@@ -2456,7 +3269,6 @@
           </w:tcPr>
           <w:p>
             <w:pPr>
-              <w:spacing w:line="276" w:lineRule="auto"/>
               <w:cnfStyle w:val="100000000000" w:firstRow="1" w:lastRow="0" w:firstColumn="0" w:lastColumn="0" w:oddVBand="0" w:evenVBand="0" w:oddHBand="0" w:evenHBand="0" w:firstRowFirstColumn="0" w:firstRowLastColumn="0" w:lastRowFirstColumn="0" w:lastRowLastColumn="0"/>
             </w:pPr>
             <w:r>
@@ -2470,7 +3282,6 @@
           </w:tcPr>
           <w:p>
             <w:pPr>
-              <w:spacing w:line="276" w:lineRule="auto"/>
               <w:cnfStyle w:val="100000000000" w:firstRow="1" w:lastRow="0" w:firstColumn="0" w:lastColumn="0" w:oddVBand="0" w:evenVBand="0" w:oddHBand="0" w:evenHBand="0" w:firstRowFirstColumn="0" w:firstRowLastColumn="0" w:lastRowFirstColumn="0" w:lastRowLastColumn="0"/>
             </w:pPr>
             <w:r>
@@ -2484,7 +3295,6 @@
           </w:tcPr>
           <w:p>
             <w:pPr>
-              <w:spacing w:line="276" w:lineRule="auto"/>
               <w:cnfStyle w:val="100000000000" w:firstRow="1" w:lastRow="0" w:firstColumn="0" w:lastColumn="0" w:oddVBand="0" w:evenVBand="0" w:oddHBand="0" w:evenHBand="0" w:firstRowFirstColumn="0" w:firstRowLastColumn="0" w:lastRowFirstColumn="0" w:lastRowLastColumn="0"/>
             </w:pPr>
             <w:r>
@@ -2498,7 +3308,6 @@
           </w:tcPr>
           <w:p>
             <w:pPr>
-              <w:spacing w:line="276" w:lineRule="auto"/>
               <w:cnfStyle w:val="100000000000" w:firstRow="1" w:lastRow="0" w:firstColumn="0" w:lastColumn="0" w:oddVBand="0" w:evenVBand="0" w:oddHBand="0" w:evenHBand="0" w:firstRowFirstColumn="0" w:firstRowLastColumn="0" w:lastRowFirstColumn="0" w:lastRowLastColumn="0"/>
             </w:pPr>
             <w:r>
@@ -2519,10 +3328,6 @@
             <w:vAlign w:val="center"/>
           </w:tcPr>
           <w:p>
-            <w:pPr>
-              <w:spacing w:line="276" w:lineRule="auto"/>
-              <w:jc w:val="left"/>
-            </w:pPr>
             <w:r>
               <w:t>Chemin</w:t>
             </w:r>
@@ -2534,7 +3339,6 @@
           </w:tcPr>
           <w:p>
             <w:pPr>
-              <w:spacing w:line="276" w:lineRule="auto"/>
               <w:cnfStyle w:val="000000100000" w:firstRow="0" w:lastRow="0" w:firstColumn="0" w:lastColumn="0" w:oddVBand="0" w:evenVBand="0" w:oddHBand="1" w:evenHBand="0" w:firstRowFirstColumn="0" w:firstRowLastColumn="0" w:lastRowFirstColumn="0" w:lastRowLastColumn="0"/>
             </w:pPr>
             <w:r>
@@ -2548,16 +3352,9 @@
           </w:tcPr>
           <w:p>
             <w:pPr>
-              <w:spacing w:line="276" w:lineRule="auto"/>
-              <w:cnfStyle w:val="000000100000" w:firstRow="0" w:lastRow="0" w:firstColumn="0" w:lastColumn="0" w:oddVBand="0" w:evenVBand="0" w:oddHBand="1" w:evenHBand="0" w:firstRowFirstColumn="0" w:firstRowLastColumn="0" w:lastRowFirstColumn="0" w:lastRowLastColumn="0"/>
-              <w:rPr>
-                <w:i/>
-              </w:rPr>
-            </w:pPr>
-            <w:r>
-              <w:rPr>
-                <w:i/>
-              </w:rPr>
+              <w:cnfStyle w:val="000000100000" w:firstRow="0" w:lastRow="0" w:firstColumn="0" w:lastColumn="0" w:oddVBand="0" w:evenVBand="0" w:oddHBand="1" w:evenHBand="0" w:firstRowFirstColumn="0" w:firstRowLastColumn="0" w:lastRowFirstColumn="0" w:lastRowLastColumn="0"/>
+            </w:pPr>
+            <w:r>
               <w:t>Nom d’un fichier</w:t>
             </w:r>
           </w:p>
@@ -2568,7 +3365,6 @@
           </w:tcPr>
           <w:p>
             <w:pPr>
-              <w:spacing w:line="276" w:lineRule="auto"/>
               <w:cnfStyle w:val="000000100000" w:firstRow="0" w:lastRow="0" w:firstColumn="0" w:lastColumn="0" w:oddVBand="0" w:evenVBand="0" w:oddHBand="1" w:evenHBand="0" w:firstRowFirstColumn="0" w:firstRowLastColumn="0" w:lastRowFirstColumn="0" w:lastRowLastColumn="0"/>
             </w:pPr>
             <w:r>
@@ -2582,17 +3378,10 @@
           </w:tcPr>
           <w:p>
             <w:pPr>
-              <w:spacing w:line="276" w:lineRule="auto"/>
-              <w:cnfStyle w:val="000000100000" w:firstRow="0" w:lastRow="0" w:firstColumn="0" w:lastColumn="0" w:oddVBand="0" w:evenVBand="0" w:oddHBand="1" w:evenHBand="0" w:firstRowFirstColumn="0" w:firstRowLastColumn="0" w:lastRowFirstColumn="0" w:lastRowLastColumn="0"/>
-            </w:pPr>
-            <w:r>
-              <w:t xml:space="preserve">Si </w:t>
-            </w:r>
-            <w:r>
-              <w:t xml:space="preserve">V, </w:t>
-            </w:r>
-            <w:r>
-              <w:t>B</w:t>
+              <w:cnfStyle w:val="000000100000" w:firstRow="0" w:lastRow="0" w:firstColumn="0" w:lastColumn="0" w:oddVBand="0" w:evenVBand="0" w:oddHBand="1" w:evenHBand="0" w:firstRowFirstColumn="0" w:firstRowLastColumn="0" w:lastRowFirstColumn="0" w:lastRowLastColumn="0"/>
+            </w:pPr>
+            <w:r>
+              <w:t>Si V, B</w:t>
             </w:r>
           </w:p>
         </w:tc>
@@ -2605,12 +3394,7 @@
             <w:vMerge/>
             <w:vAlign w:val="center"/>
           </w:tcPr>
-          <w:p>
-            <w:pPr>
-              <w:spacing w:line="276" w:lineRule="auto"/>
-              <w:jc w:val="left"/>
-            </w:pPr>
-          </w:p>
+          <w:p/>
         </w:tc>
         <w:tc>
           <w:tcPr>
@@ -2620,8 +3404,6 @@
           </w:tcPr>
           <w:p>
             <w:pPr>
-              <w:spacing w:line="276" w:lineRule="auto"/>
-              <w:jc w:val="left"/>
               <w:cnfStyle w:val="000000000000" w:firstRow="0" w:lastRow="0" w:firstColumn="0" w:lastColumn="0" w:oddVBand="0" w:evenVBand="0" w:oddHBand="0" w:evenHBand="0" w:firstRowFirstColumn="0" w:firstRowLastColumn="0" w:lastRowFirstColumn="0" w:lastRowLastColumn="0"/>
             </w:pPr>
             <w:r>
@@ -2635,7 +3417,6 @@
           </w:tcPr>
           <w:p>
             <w:pPr>
-              <w:spacing w:line="276" w:lineRule="auto"/>
               <w:cnfStyle w:val="000000000000" w:firstRow="0" w:lastRow="0" w:firstColumn="0" w:lastColumn="0" w:oddVBand="0" w:evenVBand="0" w:oddHBand="0" w:evenHBand="0" w:firstRowFirstColumn="0" w:firstRowLastColumn="0" w:lastRowFirstColumn="0" w:lastRowLastColumn="0"/>
             </w:pPr>
             <w:r>
@@ -2650,8 +3431,6 @@
           </w:tcPr>
           <w:p>
             <w:pPr>
-              <w:spacing w:line="276" w:lineRule="auto"/>
-              <w:jc w:val="center"/>
               <w:cnfStyle w:val="000000000000" w:firstRow="0" w:lastRow="0" w:firstColumn="0" w:lastColumn="0" w:oddVBand="0" w:evenVBand="0" w:oddHBand="0" w:evenHBand="0" w:firstRowFirstColumn="0" w:firstRowLastColumn="0" w:lastRowFirstColumn="0" w:lastRowLastColumn="0"/>
             </w:pPr>
             <w:r>
@@ -2671,12 +3450,7 @@
             <w:vMerge/>
             <w:vAlign w:val="center"/>
           </w:tcPr>
-          <w:p>
-            <w:pPr>
-              <w:spacing w:line="276" w:lineRule="auto"/>
-              <w:jc w:val="left"/>
-            </w:pPr>
-          </w:p>
+          <w:p/>
         </w:tc>
         <w:tc>
           <w:tcPr>
@@ -2685,7 +3459,6 @@
           </w:tcPr>
           <w:p>
             <w:pPr>
-              <w:spacing w:line="276" w:lineRule="auto"/>
               <w:cnfStyle w:val="000000100000" w:firstRow="0" w:lastRow="0" w:firstColumn="0" w:lastColumn="0" w:oddVBand="0" w:evenVBand="0" w:oddHBand="1" w:evenHBand="0" w:firstRowFirstColumn="0" w:firstRowLastColumn="0" w:lastRowFirstColumn="0" w:lastRowLastColumn="0"/>
             </w:pPr>
           </w:p>
@@ -2696,7 +3469,6 @@
           </w:tcPr>
           <w:p>
             <w:pPr>
-              <w:spacing w:line="276" w:lineRule="auto"/>
               <w:cnfStyle w:val="000000100000" w:firstRow="0" w:lastRow="0" w:firstColumn="0" w:lastColumn="0" w:oddVBand="0" w:evenVBand="0" w:oddHBand="1" w:evenHBand="0" w:firstRowFirstColumn="0" w:firstRowLastColumn="0" w:lastRowFirstColumn="0" w:lastRowLastColumn="0"/>
             </w:pPr>
             <w:r>
@@ -2710,7 +3482,6 @@
           </w:tcPr>
           <w:p>
             <w:pPr>
-              <w:spacing w:line="276" w:lineRule="auto"/>
               <w:cnfStyle w:val="000000100000" w:firstRow="0" w:lastRow="0" w:firstColumn="0" w:lastColumn="0" w:oddVBand="0" w:evenVBand="0" w:oddHBand="1" w:evenHBand="0" w:firstRowFirstColumn="0" w:firstRowLastColumn="0" w:lastRowFirstColumn="0" w:lastRowLastColumn="0"/>
             </w:pPr>
             <w:r>
@@ -2724,17 +3495,10 @@
           </w:tcPr>
           <w:p>
             <w:pPr>
-              <w:spacing w:line="276" w:lineRule="auto"/>
-              <w:cnfStyle w:val="000000100000" w:firstRow="0" w:lastRow="0" w:firstColumn="0" w:lastColumn="0" w:oddVBand="0" w:evenVBand="0" w:oddHBand="1" w:evenHBand="0" w:firstRowFirstColumn="0" w:firstRowLastColumn="0" w:lastRowFirstColumn="0" w:lastRowLastColumn="0"/>
-            </w:pPr>
-            <w:r>
-              <w:t xml:space="preserve">Si </w:t>
-            </w:r>
-            <w:r>
-              <w:t>V,</w:t>
-            </w:r>
-            <w:r>
-              <w:t>B</w:t>
+              <w:cnfStyle w:val="000000100000" w:firstRow="0" w:lastRow="0" w:firstColumn="0" w:lastColumn="0" w:oddVBand="0" w:evenVBand="0" w:oddHBand="1" w:evenHBand="0" w:firstRowFirstColumn="0" w:firstRowLastColumn="0" w:lastRowFirstColumn="0" w:lastRowLastColumn="0"/>
+            </w:pPr>
+            <w:r>
+              <w:t>Si V,B</w:t>
             </w:r>
           </w:p>
         </w:tc>
@@ -2748,9 +3512,6 @@
             <w:vAlign w:val="center"/>
           </w:tcPr>
           <w:p>
-            <w:pPr>
-              <w:spacing w:line="276" w:lineRule="auto"/>
-            </w:pPr>
             <w:r>
               <w:t>Opérateur</w:t>
             </w:r>
@@ -2764,8 +3525,6 @@
           </w:tcPr>
           <w:p>
             <w:pPr>
-              <w:spacing w:line="276" w:lineRule="auto"/>
-              <w:jc w:val="left"/>
               <w:cnfStyle w:val="000000000000" w:firstRow="0" w:lastRow="0" w:firstColumn="0" w:lastColumn="0" w:oddVBand="0" w:evenVBand="0" w:oddHBand="0" w:evenHBand="0" w:firstRowFirstColumn="0" w:firstRowLastColumn="0" w:lastRowFirstColumn="0" w:lastRowLastColumn="0"/>
             </w:pPr>
             <w:r>
@@ -2779,7 +3538,6 @@
           </w:tcPr>
           <w:p>
             <w:pPr>
-              <w:spacing w:line="276" w:lineRule="auto"/>
               <w:cnfStyle w:val="000000000000" w:firstRow="0" w:lastRow="0" w:firstColumn="0" w:lastColumn="0" w:oddVBand="0" w:evenVBand="0" w:oddHBand="0" w:evenHBand="0" w:firstRowFirstColumn="0" w:firstRowLastColumn="0" w:lastRowFirstColumn="0" w:lastRowLastColumn="0"/>
             </w:pPr>
             <w:r>
@@ -2793,7 +3551,6 @@
           </w:tcPr>
           <w:p>
             <w:pPr>
-              <w:spacing w:line="276" w:lineRule="auto"/>
               <w:cnfStyle w:val="000000000000" w:firstRow="0" w:lastRow="0" w:firstColumn="0" w:lastColumn="0" w:oddVBand="0" w:evenVBand="0" w:oddHBand="0" w:evenHBand="0" w:firstRowFirstColumn="0" w:firstRowLastColumn="0" w:lastRowFirstColumn="0" w:lastRowLastColumn="0"/>
             </w:pPr>
             <w:r>
@@ -2810,14 +3567,10 @@
           </w:tcPr>
           <w:p>
             <w:pPr>
-              <w:spacing w:line="276" w:lineRule="auto"/>
-              <w:cnfStyle w:val="000000000000" w:firstRow="0" w:lastRow="0" w:firstColumn="0" w:lastColumn="0" w:oddVBand="0" w:evenVBand="0" w:oddHBand="0" w:evenHBand="0" w:firstRowFirstColumn="0" w:firstRowLastColumn="0" w:lastRowFirstColumn="0" w:lastRowLastColumn="0"/>
-            </w:pPr>
-            <w:r>
-              <w:t>Si B</w:t>
-            </w:r>
-            <w:r>
-              <w:t>, C</w:t>
+              <w:cnfStyle w:val="000000000000" w:firstRow="0" w:lastRow="0" w:firstColumn="0" w:lastColumn="0" w:oddVBand="0" w:evenVBand="0" w:oddHBand="0" w:evenHBand="0" w:firstRowFirstColumn="0" w:firstRowLastColumn="0" w:lastRowFirstColumn="0" w:lastRowLastColumn="0"/>
+            </w:pPr>
+            <w:r>
+              <w:t>Si B, C</w:t>
             </w:r>
           </w:p>
         </w:tc>
@@ -2833,11 +3586,7 @@
             <w:vMerge/>
             <w:vAlign w:val="center"/>
           </w:tcPr>
-          <w:p>
-            <w:pPr>
-              <w:spacing w:line="276" w:lineRule="auto"/>
-            </w:pPr>
-          </w:p>
+          <w:p/>
         </w:tc>
         <w:tc>
           <w:tcPr>
@@ -2847,7 +3596,6 @@
           </w:tcPr>
           <w:p>
             <w:pPr>
-              <w:spacing w:line="276" w:lineRule="auto"/>
               <w:cnfStyle w:val="000000100000" w:firstRow="0" w:lastRow="0" w:firstColumn="0" w:lastColumn="0" w:oddVBand="0" w:evenVBand="0" w:oddHBand="1" w:evenHBand="0" w:firstRowFirstColumn="0" w:firstRowLastColumn="0" w:lastRowFirstColumn="0" w:lastRowLastColumn="0"/>
             </w:pPr>
           </w:p>
@@ -2858,7 +3606,6 @@
           </w:tcPr>
           <w:p>
             <w:pPr>
-              <w:spacing w:line="276" w:lineRule="auto"/>
               <w:cnfStyle w:val="000000100000" w:firstRow="0" w:lastRow="0" w:firstColumn="0" w:lastColumn="0" w:oddVBand="0" w:evenVBand="0" w:oddHBand="1" w:evenHBand="0" w:firstRowFirstColumn="0" w:firstRowLastColumn="0" w:lastRowFirstColumn="0" w:lastRowLastColumn="0"/>
             </w:pPr>
             <w:r>
@@ -2872,7 +3619,6 @@
           </w:tcPr>
           <w:p>
             <w:pPr>
-              <w:spacing w:line="276" w:lineRule="auto"/>
               <w:cnfStyle w:val="000000100000" w:firstRow="0" w:lastRow="0" w:firstColumn="0" w:lastColumn="0" w:oddVBand="0" w:evenVBand="0" w:oddHBand="1" w:evenHBand="0" w:firstRowFirstColumn="0" w:firstRowLastColumn="0" w:lastRowFirstColumn="0" w:lastRowLastColumn="0"/>
             </w:pPr>
             <w:r>
@@ -2886,7 +3632,6 @@
           </w:tcPr>
           <w:p>
             <w:pPr>
-              <w:spacing w:line="276" w:lineRule="auto"/>
               <w:cnfStyle w:val="000000100000" w:firstRow="0" w:lastRow="0" w:firstColumn="0" w:lastColumn="0" w:oddVBand="0" w:evenVBand="0" w:oddHBand="1" w:evenHBand="0" w:firstRowFirstColumn="0" w:firstRowLastColumn="0" w:lastRowFirstColumn="0" w:lastRowLastColumn="0"/>
             </w:pPr>
             <w:r>
@@ -2906,11 +3651,7 @@
             <w:vMerge/>
             <w:vAlign w:val="center"/>
           </w:tcPr>
-          <w:p>
-            <w:pPr>
-              <w:spacing w:line="276" w:lineRule="auto"/>
-            </w:pPr>
-          </w:p>
+          <w:p/>
         </w:tc>
         <w:tc>
           <w:tcPr>
@@ -2919,7 +3660,6 @@
           </w:tcPr>
           <w:p>
             <w:pPr>
-              <w:spacing w:line="276" w:lineRule="auto"/>
               <w:cnfStyle w:val="000000000000" w:firstRow="0" w:lastRow="0" w:firstColumn="0" w:lastColumn="0" w:oddVBand="0" w:evenVBand="0" w:oddHBand="0" w:evenHBand="0" w:firstRowFirstColumn="0" w:firstRowLastColumn="0" w:lastRowFirstColumn="0" w:lastRowLastColumn="0"/>
             </w:pPr>
           </w:p>
@@ -2930,7 +3670,6 @@
           </w:tcPr>
           <w:p>
             <w:pPr>
-              <w:spacing w:line="276" w:lineRule="auto"/>
               <w:cnfStyle w:val="000000000000" w:firstRow="0" w:lastRow="0" w:firstColumn="0" w:lastColumn="0" w:oddVBand="0" w:evenVBand="0" w:oddHBand="0" w:evenHBand="0" w:firstRowFirstColumn="0" w:firstRowLastColumn="0" w:lastRowFirstColumn="0" w:lastRowLastColumn="0"/>
             </w:pPr>
             <w:r>
@@ -2944,7 +3683,6 @@
           </w:tcPr>
           <w:p>
             <w:pPr>
-              <w:spacing w:line="276" w:lineRule="auto"/>
               <w:cnfStyle w:val="000000000000" w:firstRow="0" w:lastRow="0" w:firstColumn="0" w:lastColumn="0" w:oddVBand="0" w:evenVBand="0" w:oddHBand="0" w:evenHBand="0" w:firstRowFirstColumn="0" w:firstRowLastColumn="0" w:lastRowFirstColumn="0" w:lastRowLastColumn="0"/>
             </w:pPr>
             <w:r>
@@ -2958,7 +3696,6 @@
           </w:tcPr>
           <w:p>
             <w:pPr>
-              <w:spacing w:line="276" w:lineRule="auto"/>
               <w:cnfStyle w:val="000000000000" w:firstRow="0" w:lastRow="0" w:firstColumn="0" w:lastColumn="0" w:oddVBand="0" w:evenVBand="0" w:oddHBand="0" w:evenHBand="0" w:firstRowFirstColumn="0" w:firstRowLastColumn="0" w:lastRowFirstColumn="0" w:lastRowLastColumn="0"/>
             </w:pPr>
             <w:r>
@@ -2979,11 +3716,7 @@
             <w:vMerge/>
             <w:vAlign w:val="center"/>
           </w:tcPr>
-          <w:p>
-            <w:pPr>
-              <w:spacing w:line="276" w:lineRule="auto"/>
-            </w:pPr>
-          </w:p>
+          <w:p/>
         </w:tc>
         <w:tc>
           <w:tcPr>
@@ -2992,7 +3725,6 @@
           </w:tcPr>
           <w:p>
             <w:pPr>
-              <w:spacing w:line="276" w:lineRule="auto"/>
               <w:cnfStyle w:val="000000100000" w:firstRow="0" w:lastRow="0" w:firstColumn="0" w:lastColumn="0" w:oddVBand="0" w:evenVBand="0" w:oddHBand="1" w:evenHBand="0" w:firstRowFirstColumn="0" w:firstRowLastColumn="0" w:lastRowFirstColumn="0" w:lastRowLastColumn="0"/>
             </w:pPr>
           </w:p>
@@ -3003,7 +3735,6 @@
           </w:tcPr>
           <w:p>
             <w:pPr>
-              <w:spacing w:line="276" w:lineRule="auto"/>
               <w:cnfStyle w:val="000000100000" w:firstRow="0" w:lastRow="0" w:firstColumn="0" w:lastColumn="0" w:oddVBand="0" w:evenVBand="0" w:oddHBand="1" w:evenHBand="0" w:firstRowFirstColumn="0" w:firstRowLastColumn="0" w:lastRowFirstColumn="0" w:lastRowLastColumn="0"/>
             </w:pPr>
             <w:r>
@@ -3017,7 +3748,6 @@
           </w:tcPr>
           <w:p>
             <w:pPr>
-              <w:spacing w:line="276" w:lineRule="auto"/>
               <w:cnfStyle w:val="000000100000" w:firstRow="0" w:lastRow="0" w:firstColumn="0" w:lastColumn="0" w:oddVBand="0" w:evenVBand="0" w:oddHBand="1" w:evenHBand="0" w:firstRowFirstColumn="0" w:firstRowLastColumn="0" w:lastRowFirstColumn="0" w:lastRowLastColumn="0"/>
             </w:pPr>
             <w:r>
@@ -3031,7 +3761,6 @@
           </w:tcPr>
           <w:p>
             <w:pPr>
-              <w:spacing w:line="276" w:lineRule="auto"/>
               <w:cnfStyle w:val="000000100000" w:firstRow="0" w:lastRow="0" w:firstColumn="0" w:lastColumn="0" w:oddVBand="0" w:evenVBand="0" w:oddHBand="1" w:evenHBand="0" w:firstRowFirstColumn="0" w:firstRowLastColumn="0" w:lastRowFirstColumn="0" w:lastRowLastColumn="0"/>
             </w:pPr>
             <w:r>
@@ -3051,11 +3780,7 @@
             <w:vMerge/>
             <w:vAlign w:val="center"/>
           </w:tcPr>
-          <w:p>
-            <w:pPr>
-              <w:spacing w:line="276" w:lineRule="auto"/>
-            </w:pPr>
-          </w:p>
+          <w:p/>
         </w:tc>
         <w:tc>
           <w:tcPr>
@@ -3063,7 +3788,6 @@
           </w:tcPr>
           <w:p>
             <w:pPr>
-              <w:spacing w:line="276" w:lineRule="auto"/>
               <w:cnfStyle w:val="000000000000" w:firstRow="0" w:lastRow="0" w:firstColumn="0" w:lastColumn="0" w:oddVBand="0" w:evenVBand="0" w:oddHBand="0" w:evenHBand="0" w:firstRowFirstColumn="0" w:firstRowLastColumn="0" w:lastRowFirstColumn="0" w:lastRowLastColumn="0"/>
             </w:pPr>
             <w:r>
@@ -3077,7 +3801,6 @@
           </w:tcPr>
           <w:p>
             <w:pPr>
-              <w:spacing w:line="276" w:lineRule="auto"/>
               <w:cnfStyle w:val="000000000000" w:firstRow="0" w:lastRow="0" w:firstColumn="0" w:lastColumn="0" w:oddVBand="0" w:evenVBand="0" w:oddHBand="0" w:evenHBand="0" w:firstRowFirstColumn="0" w:firstRowLastColumn="0" w:lastRowFirstColumn="0" w:lastRowLastColumn="0"/>
             </w:pPr>
             <w:proofErr w:type="spellStart"/>
@@ -3094,8 +3817,6 @@
           </w:tcPr>
           <w:p>
             <w:pPr>
-              <w:spacing w:line="276" w:lineRule="auto"/>
-              <w:jc w:val="center"/>
               <w:cnfStyle w:val="000000000000" w:firstRow="0" w:lastRow="0" w:firstColumn="0" w:lastColumn="0" w:oddVBand="0" w:evenVBand="0" w:oddHBand="0" w:evenHBand="0" w:firstRowFirstColumn="0" w:firstRowLastColumn="0" w:lastRowFirstColumn="0" w:lastRowLastColumn="0"/>
             </w:pPr>
             <w:r>
@@ -3117,9 +3838,6 @@
             <w:vAlign w:val="center"/>
           </w:tcPr>
           <w:p>
-            <w:pPr>
-              <w:spacing w:line="276" w:lineRule="auto"/>
-            </w:pPr>
             <w:r>
               <w:t>Val1</w:t>
             </w:r>
@@ -3133,8 +3851,6 @@
           </w:tcPr>
           <w:p>
             <w:pPr>
-              <w:spacing w:line="276" w:lineRule="auto"/>
-              <w:jc w:val="left"/>
               <w:cnfStyle w:val="000000100000" w:firstRow="0" w:lastRow="0" w:firstColumn="0" w:lastColumn="0" w:oddVBand="0" w:evenVBand="0" w:oddHBand="1" w:evenHBand="0" w:firstRowFirstColumn="0" w:firstRowLastColumn="0" w:lastRowFirstColumn="0" w:lastRowLastColumn="0"/>
             </w:pPr>
             <w:r>
@@ -3148,7 +3864,6 @@
           </w:tcPr>
           <w:p>
             <w:pPr>
-              <w:spacing w:line="276" w:lineRule="auto"/>
               <w:cnfStyle w:val="000000100000" w:firstRow="0" w:lastRow="0" w:firstColumn="0" w:lastColumn="0" w:oddVBand="0" w:evenVBand="0" w:oddHBand="1" w:evenHBand="0" w:firstRowFirstColumn="0" w:firstRowLastColumn="0" w:lastRowFirstColumn="0" w:lastRowLastColumn="0"/>
             </w:pPr>
             <w:r>
@@ -3162,7 +3877,6 @@
           </w:tcPr>
           <w:p>
             <w:pPr>
-              <w:spacing w:line="276" w:lineRule="auto"/>
               <w:cnfStyle w:val="000000100000" w:firstRow="0" w:lastRow="0" w:firstColumn="0" w:lastColumn="0" w:oddVBand="0" w:evenVBand="0" w:oddHBand="1" w:evenHBand="0" w:firstRowFirstColumn="0" w:firstRowLastColumn="0" w:lastRowFirstColumn="0" w:lastRowLastColumn="0"/>
             </w:pPr>
           </w:p>
@@ -3173,7 +3887,6 @@
           </w:tcPr>
           <w:p>
             <w:pPr>
-              <w:spacing w:line="276" w:lineRule="auto"/>
               <w:cnfStyle w:val="000000100000" w:firstRow="0" w:lastRow="0" w:firstColumn="0" w:lastColumn="0" w:oddVBand="0" w:evenVBand="0" w:oddHBand="1" w:evenHBand="0" w:firstRowFirstColumn="0" w:firstRowLastColumn="0" w:lastRowFirstColumn="0" w:lastRowLastColumn="0"/>
             </w:pPr>
             <w:r>
@@ -3199,11 +3912,7 @@
             <w:vMerge/>
             <w:vAlign w:val="center"/>
           </w:tcPr>
-          <w:p>
-            <w:pPr>
-              <w:spacing w:line="276" w:lineRule="auto"/>
-            </w:pPr>
-          </w:p>
+          <w:p/>
         </w:tc>
         <w:tc>
           <w:tcPr>
@@ -3213,8 +3922,6 @@
           </w:tcPr>
           <w:p>
             <w:pPr>
-              <w:spacing w:line="276" w:lineRule="auto"/>
-              <w:jc w:val="left"/>
               <w:cnfStyle w:val="000000000000" w:firstRow="0" w:lastRow="0" w:firstColumn="0" w:lastColumn="0" w:oddVBand="0" w:evenVBand="0" w:oddHBand="0" w:evenHBand="0" w:firstRowFirstColumn="0" w:firstRowLastColumn="0" w:lastRowFirstColumn="0" w:lastRowLastColumn="0"/>
             </w:pPr>
           </w:p>
@@ -3225,7 +3932,6 @@
           </w:tcPr>
           <w:p>
             <w:pPr>
-              <w:spacing w:line="276" w:lineRule="auto"/>
               <w:cnfStyle w:val="000000000000" w:firstRow="0" w:lastRow="0" w:firstColumn="0" w:lastColumn="0" w:oddVBand="0" w:evenVBand="0" w:oddHBand="0" w:evenHBand="0" w:firstRowFirstColumn="0" w:firstRowLastColumn="0" w:lastRowFirstColumn="0" w:lastRowLastColumn="0"/>
             </w:pPr>
             <w:r>
@@ -3239,7 +3945,6 @@
           </w:tcPr>
           <w:p>
             <w:pPr>
-              <w:spacing w:line="276" w:lineRule="auto"/>
               <w:cnfStyle w:val="000000000000" w:firstRow="0" w:lastRow="0" w:firstColumn="0" w:lastColumn="0" w:oddVBand="0" w:evenVBand="0" w:oddHBand="0" w:evenHBand="0" w:firstRowFirstColumn="0" w:firstRowLastColumn="0" w:lastRowFirstColumn="0" w:lastRowLastColumn="0"/>
             </w:pPr>
           </w:p>
@@ -3250,7 +3955,6 @@
           </w:tcPr>
           <w:p>
             <w:pPr>
-              <w:spacing w:line="276" w:lineRule="auto"/>
               <w:cnfStyle w:val="000000000000" w:firstRow="0" w:lastRow="0" w:firstColumn="0" w:lastColumn="0" w:oddVBand="0" w:evenVBand="0" w:oddHBand="0" w:evenHBand="0" w:firstRowFirstColumn="0" w:firstRowLastColumn="0" w:lastRowFirstColumn="0" w:lastRowLastColumn="0"/>
             </w:pPr>
             <w:r>
@@ -3271,11 +3975,7 @@
             <w:vMerge/>
             <w:vAlign w:val="center"/>
           </w:tcPr>
-          <w:p>
-            <w:pPr>
-              <w:spacing w:line="276" w:lineRule="auto"/>
-            </w:pPr>
-          </w:p>
+          <w:p/>
         </w:tc>
         <w:tc>
           <w:tcPr>
@@ -3285,8 +3985,6 @@
           </w:tcPr>
           <w:p>
             <w:pPr>
-              <w:spacing w:line="276" w:lineRule="auto"/>
-              <w:jc w:val="left"/>
               <w:cnfStyle w:val="000000100000" w:firstRow="0" w:lastRow="0" w:firstColumn="0" w:lastColumn="0" w:oddVBand="0" w:evenVBand="0" w:oddHBand="1" w:evenHBand="0" w:firstRowFirstColumn="0" w:firstRowLastColumn="0" w:lastRowFirstColumn="0" w:lastRowLastColumn="0"/>
             </w:pPr>
           </w:p>
@@ -3297,7 +3995,6 @@
           </w:tcPr>
           <w:p>
             <w:pPr>
-              <w:spacing w:line="276" w:lineRule="auto"/>
               <w:cnfStyle w:val="000000100000" w:firstRow="0" w:lastRow="0" w:firstColumn="0" w:lastColumn="0" w:oddVBand="0" w:evenVBand="0" w:oddHBand="1" w:evenHBand="0" w:firstRowFirstColumn="0" w:firstRowLastColumn="0" w:lastRowFirstColumn="0" w:lastRowLastColumn="0"/>
             </w:pPr>
             <w:r>
@@ -3311,7 +4008,6 @@
           </w:tcPr>
           <w:p>
             <w:pPr>
-              <w:spacing w:line="276" w:lineRule="auto"/>
               <w:cnfStyle w:val="000000100000" w:firstRow="0" w:lastRow="0" w:firstColumn="0" w:lastColumn="0" w:oddVBand="0" w:evenVBand="0" w:oddHBand="1" w:evenHBand="0" w:firstRowFirstColumn="0" w:firstRowLastColumn="0" w:lastRowFirstColumn="0" w:lastRowLastColumn="0"/>
             </w:pPr>
           </w:p>
@@ -3322,7 +4018,6 @@
           </w:tcPr>
           <w:p>
             <w:pPr>
-              <w:spacing w:line="276" w:lineRule="auto"/>
               <w:cnfStyle w:val="000000100000" w:firstRow="0" w:lastRow="0" w:firstColumn="0" w:lastColumn="0" w:oddVBand="0" w:evenVBand="0" w:oddHBand="1" w:evenHBand="0" w:firstRowFirstColumn="0" w:firstRowLastColumn="0" w:lastRowFirstColumn="0" w:lastRowLastColumn="0"/>
             </w:pPr>
             <w:r>
@@ -3342,11 +4037,7 @@
             <w:vMerge/>
             <w:vAlign w:val="center"/>
           </w:tcPr>
-          <w:p>
-            <w:pPr>
-              <w:spacing w:line="276" w:lineRule="auto"/>
-            </w:pPr>
-          </w:p>
+          <w:p/>
         </w:tc>
         <w:tc>
           <w:tcPr>
@@ -3354,7 +4045,6 @@
           </w:tcPr>
           <w:p>
             <w:pPr>
-              <w:spacing w:line="276" w:lineRule="auto"/>
               <w:cnfStyle w:val="000000000000" w:firstRow="0" w:lastRow="0" w:firstColumn="0" w:lastColumn="0" w:oddVBand="0" w:evenVBand="0" w:oddHBand="0" w:evenHBand="0" w:firstRowFirstColumn="0" w:firstRowLastColumn="0" w:lastRowFirstColumn="0" w:lastRowLastColumn="0"/>
             </w:pPr>
             <w:r>
@@ -3368,7 +4058,6 @@
           </w:tcPr>
           <w:p>
             <w:pPr>
-              <w:spacing w:line="276" w:lineRule="auto"/>
               <w:cnfStyle w:val="000000000000" w:firstRow="0" w:lastRow="0" w:firstColumn="0" w:lastColumn="0" w:oddVBand="0" w:evenVBand="0" w:oddHBand="0" w:evenHBand="0" w:firstRowFirstColumn="0" w:firstRowLastColumn="0" w:lastRowFirstColumn="0" w:lastRowLastColumn="0"/>
             </w:pPr>
             <w:r>
@@ -3382,7 +4071,6 @@
           </w:tcPr>
           <w:p>
             <w:pPr>
-              <w:spacing w:line="276" w:lineRule="auto"/>
               <w:cnfStyle w:val="000000000000" w:firstRow="0" w:lastRow="0" w:firstColumn="0" w:lastColumn="0" w:oddVBand="0" w:evenVBand="0" w:oddHBand="0" w:evenHBand="0" w:firstRowFirstColumn="0" w:firstRowLastColumn="0" w:lastRowFirstColumn="0" w:lastRowLastColumn="0"/>
             </w:pPr>
           </w:p>
@@ -3393,7 +4081,6 @@
           </w:tcPr>
           <w:p>
             <w:pPr>
-              <w:spacing w:line="276" w:lineRule="auto"/>
               <w:cnfStyle w:val="000000000000" w:firstRow="0" w:lastRow="0" w:firstColumn="0" w:lastColumn="0" w:oddVBand="0" w:evenVBand="0" w:oddHBand="0" w:evenHBand="0" w:firstRowFirstColumn="0" w:firstRowLastColumn="0" w:lastRowFirstColumn="0" w:lastRowLastColumn="0"/>
             </w:pPr>
             <w:r>
@@ -3414,11 +4101,7 @@
             <w:vMerge/>
             <w:vAlign w:val="center"/>
           </w:tcPr>
-          <w:p>
-            <w:pPr>
-              <w:spacing w:line="276" w:lineRule="auto"/>
-            </w:pPr>
-          </w:p>
+          <w:p/>
         </w:tc>
         <w:tc>
           <w:tcPr>
@@ -3428,8 +4111,6 @@
           </w:tcPr>
           <w:p>
             <w:pPr>
-              <w:spacing w:line="276" w:lineRule="auto"/>
-              <w:jc w:val="left"/>
               <w:cnfStyle w:val="000000100000" w:firstRow="0" w:lastRow="0" w:firstColumn="0" w:lastColumn="0" w:oddVBand="0" w:evenVBand="0" w:oddHBand="1" w:evenHBand="0" w:firstRowFirstColumn="0" w:firstRowLastColumn="0" w:lastRowFirstColumn="0" w:lastRowLastColumn="0"/>
             </w:pPr>
             <w:r>
@@ -3443,7 +4124,6 @@
           </w:tcPr>
           <w:p>
             <w:pPr>
-              <w:spacing w:line="276" w:lineRule="auto"/>
               <w:cnfStyle w:val="000000100000" w:firstRow="0" w:lastRow="0" w:firstColumn="0" w:lastColumn="0" w:oddVBand="0" w:evenVBand="0" w:oddHBand="1" w:evenHBand="0" w:firstRowFirstColumn="0" w:firstRowLastColumn="0" w:lastRowFirstColumn="0" w:lastRowLastColumn="0"/>
             </w:pPr>
             <w:r>
@@ -3457,7 +4137,6 @@
           </w:tcPr>
           <w:p>
             <w:pPr>
-              <w:spacing w:line="276" w:lineRule="auto"/>
               <w:cnfStyle w:val="000000100000" w:firstRow="0" w:lastRow="0" w:firstColumn="0" w:lastColumn="0" w:oddVBand="0" w:evenVBand="0" w:oddHBand="1" w:evenHBand="0" w:firstRowFirstColumn="0" w:firstRowLastColumn="0" w:lastRowFirstColumn="0" w:lastRowLastColumn="0"/>
             </w:pPr>
           </w:p>
@@ -3468,7 +4147,6 @@
           </w:tcPr>
           <w:p>
             <w:pPr>
-              <w:spacing w:line="276" w:lineRule="auto"/>
               <w:cnfStyle w:val="000000100000" w:firstRow="0" w:lastRow="0" w:firstColumn="0" w:lastColumn="0" w:oddVBand="0" w:evenVBand="0" w:oddHBand="1" w:evenHBand="0" w:firstRowFirstColumn="0" w:firstRowLastColumn="0" w:lastRowFirstColumn="0" w:lastRowLastColumn="0"/>
             </w:pPr>
             <w:r>
@@ -3488,11 +4166,7 @@
             <w:vMerge/>
             <w:vAlign w:val="center"/>
           </w:tcPr>
-          <w:p>
-            <w:pPr>
-              <w:spacing w:line="276" w:lineRule="auto"/>
-            </w:pPr>
-          </w:p>
+          <w:p/>
         </w:tc>
         <w:tc>
           <w:tcPr>
@@ -3502,8 +4176,6 @@
           </w:tcPr>
           <w:p>
             <w:pPr>
-              <w:spacing w:line="276" w:lineRule="auto"/>
-              <w:jc w:val="left"/>
               <w:cnfStyle w:val="000000000000" w:firstRow="0" w:lastRow="0" w:firstColumn="0" w:lastColumn="0" w:oddVBand="0" w:evenVBand="0" w:oddHBand="0" w:evenHBand="0" w:firstRowFirstColumn="0" w:firstRowLastColumn="0" w:lastRowFirstColumn="0" w:lastRowLastColumn="0"/>
             </w:pPr>
           </w:p>
@@ -3514,7 +4186,6 @@
           </w:tcPr>
           <w:p>
             <w:pPr>
-              <w:spacing w:line="276" w:lineRule="auto"/>
               <w:cnfStyle w:val="000000000000" w:firstRow="0" w:lastRow="0" w:firstColumn="0" w:lastColumn="0" w:oddVBand="0" w:evenVBand="0" w:oddHBand="0" w:evenHBand="0" w:firstRowFirstColumn="0" w:firstRowLastColumn="0" w:lastRowFirstColumn="0" w:lastRowLastColumn="0"/>
             </w:pPr>
             <w:r>
@@ -3528,7 +4199,6 @@
           </w:tcPr>
           <w:p>
             <w:pPr>
-              <w:spacing w:line="276" w:lineRule="auto"/>
               <w:cnfStyle w:val="000000000000" w:firstRow="0" w:lastRow="0" w:firstColumn="0" w:lastColumn="0" w:oddVBand="0" w:evenVBand="0" w:oddHBand="0" w:evenHBand="0" w:firstRowFirstColumn="0" w:firstRowLastColumn="0" w:lastRowFirstColumn="0" w:lastRowLastColumn="0"/>
             </w:pPr>
           </w:p>
@@ -3539,7 +4209,6 @@
           </w:tcPr>
           <w:p>
             <w:pPr>
-              <w:spacing w:line="276" w:lineRule="auto"/>
               <w:cnfStyle w:val="000000000000" w:firstRow="0" w:lastRow="0" w:firstColumn="0" w:lastColumn="0" w:oddVBand="0" w:evenVBand="0" w:oddHBand="0" w:evenHBand="0" w:firstRowFirstColumn="0" w:firstRowLastColumn="0" w:lastRowFirstColumn="0" w:lastRowLastColumn="0"/>
             </w:pPr>
             <w:r>
@@ -3560,11 +4229,7 @@
             <w:vMerge/>
             <w:vAlign w:val="center"/>
           </w:tcPr>
-          <w:p>
-            <w:pPr>
-              <w:spacing w:line="276" w:lineRule="auto"/>
-            </w:pPr>
-          </w:p>
+          <w:p/>
         </w:tc>
         <w:tc>
           <w:tcPr>
@@ -3574,8 +4239,6 @@
           </w:tcPr>
           <w:p>
             <w:pPr>
-              <w:spacing w:line="276" w:lineRule="auto"/>
-              <w:jc w:val="left"/>
               <w:cnfStyle w:val="000000100000" w:firstRow="0" w:lastRow="0" w:firstColumn="0" w:lastColumn="0" w:oddVBand="0" w:evenVBand="0" w:oddHBand="1" w:evenHBand="0" w:firstRowFirstColumn="0" w:firstRowLastColumn="0" w:lastRowFirstColumn="0" w:lastRowLastColumn="0"/>
             </w:pPr>
           </w:p>
@@ -3586,7 +4249,6 @@
           </w:tcPr>
           <w:p>
             <w:pPr>
-              <w:spacing w:line="276" w:lineRule="auto"/>
               <w:cnfStyle w:val="000000100000" w:firstRow="0" w:lastRow="0" w:firstColumn="0" w:lastColumn="0" w:oddVBand="0" w:evenVBand="0" w:oddHBand="1" w:evenHBand="0" w:firstRowFirstColumn="0" w:firstRowLastColumn="0" w:lastRowFirstColumn="0" w:lastRowLastColumn="0"/>
             </w:pPr>
             <w:r>
@@ -3600,7 +4262,6 @@
           </w:tcPr>
           <w:p>
             <w:pPr>
-              <w:spacing w:line="276" w:lineRule="auto"/>
               <w:cnfStyle w:val="000000100000" w:firstRow="0" w:lastRow="0" w:firstColumn="0" w:lastColumn="0" w:oddVBand="0" w:evenVBand="0" w:oddHBand="1" w:evenHBand="0" w:firstRowFirstColumn="0" w:firstRowLastColumn="0" w:lastRowFirstColumn="0" w:lastRowLastColumn="0"/>
             </w:pPr>
           </w:p>
@@ -3611,7 +4272,6 @@
           </w:tcPr>
           <w:p>
             <w:pPr>
-              <w:spacing w:line="276" w:lineRule="auto"/>
               <w:cnfStyle w:val="000000100000" w:firstRow="0" w:lastRow="0" w:firstColumn="0" w:lastColumn="0" w:oddVBand="0" w:evenVBand="0" w:oddHBand="1" w:evenHBand="0" w:firstRowFirstColumn="0" w:firstRowLastColumn="0" w:lastRowFirstColumn="0" w:lastRowLastColumn="0"/>
             </w:pPr>
             <w:r>
@@ -3632,9 +4292,6 @@
             <w:vAlign w:val="center"/>
           </w:tcPr>
           <w:p>
-            <w:pPr>
-              <w:spacing w:line="276" w:lineRule="auto"/>
-            </w:pPr>
             <w:r>
               <w:t>Val2</w:t>
             </w:r>
@@ -3648,8 +4305,6 @@
           </w:tcPr>
           <w:p>
             <w:pPr>
-              <w:spacing w:line="276" w:lineRule="auto"/>
-              <w:jc w:val="left"/>
               <w:cnfStyle w:val="000000000000" w:firstRow="0" w:lastRow="0" w:firstColumn="0" w:lastColumn="0" w:oddVBand="0" w:evenVBand="0" w:oddHBand="0" w:evenHBand="0" w:firstRowFirstColumn="0" w:firstRowLastColumn="0" w:lastRowFirstColumn="0" w:lastRowLastColumn="0"/>
             </w:pPr>
             <w:r>
@@ -3663,7 +4318,6 @@
           </w:tcPr>
           <w:p>
             <w:pPr>
-              <w:spacing w:line="276" w:lineRule="auto"/>
               <w:cnfStyle w:val="000000000000" w:firstRow="0" w:lastRow="0" w:firstColumn="0" w:lastColumn="0" w:oddVBand="0" w:evenVBand="0" w:oddHBand="0" w:evenHBand="0" w:firstRowFirstColumn="0" w:firstRowLastColumn="0" w:lastRowFirstColumn="0" w:lastRowLastColumn="0"/>
             </w:pPr>
             <w:r>
@@ -3677,7 +4331,6 @@
           </w:tcPr>
           <w:p>
             <w:pPr>
-              <w:spacing w:line="276" w:lineRule="auto"/>
               <w:cnfStyle w:val="000000000000" w:firstRow="0" w:lastRow="0" w:firstColumn="0" w:lastColumn="0" w:oddVBand="0" w:evenVBand="0" w:oddHBand="0" w:evenHBand="0" w:firstRowFirstColumn="0" w:firstRowLastColumn="0" w:lastRowFirstColumn="0" w:lastRowLastColumn="0"/>
             </w:pPr>
           </w:p>
@@ -3688,7 +4341,6 @@
           </w:tcPr>
           <w:p>
             <w:pPr>
-              <w:spacing w:line="276" w:lineRule="auto"/>
               <w:cnfStyle w:val="000000000000" w:firstRow="0" w:lastRow="0" w:firstColumn="0" w:lastColumn="0" w:oddVBand="0" w:evenVBand="0" w:oddHBand="0" w:evenHBand="0" w:firstRowFirstColumn="0" w:firstRowLastColumn="0" w:lastRowFirstColumn="0" w:lastRowLastColumn="0"/>
             </w:pPr>
             <w:r>
@@ -3709,11 +4361,7 @@
             <w:vMerge/>
             <w:vAlign w:val="center"/>
           </w:tcPr>
-          <w:p>
-            <w:pPr>
-              <w:spacing w:line="276" w:lineRule="auto"/>
-            </w:pPr>
-          </w:p>
+          <w:p/>
         </w:tc>
         <w:tc>
           <w:tcPr>
@@ -3722,7 +4370,6 @@
           </w:tcPr>
           <w:p>
             <w:pPr>
-              <w:spacing w:line="276" w:lineRule="auto"/>
               <w:cnfStyle w:val="000000100000" w:firstRow="0" w:lastRow="0" w:firstColumn="0" w:lastColumn="0" w:oddVBand="0" w:evenVBand="0" w:oddHBand="1" w:evenHBand="0" w:firstRowFirstColumn="0" w:firstRowLastColumn="0" w:lastRowFirstColumn="0" w:lastRowLastColumn="0"/>
             </w:pPr>
           </w:p>
@@ -3733,7 +4380,6 @@
           </w:tcPr>
           <w:p>
             <w:pPr>
-              <w:spacing w:line="276" w:lineRule="auto"/>
               <w:cnfStyle w:val="000000100000" w:firstRow="0" w:lastRow="0" w:firstColumn="0" w:lastColumn="0" w:oddVBand="0" w:evenVBand="0" w:oddHBand="1" w:evenHBand="0" w:firstRowFirstColumn="0" w:firstRowLastColumn="0" w:lastRowFirstColumn="0" w:lastRowLastColumn="0"/>
             </w:pPr>
             <w:r>
@@ -3747,7 +4393,6 @@
           </w:tcPr>
           <w:p>
             <w:pPr>
-              <w:spacing w:line="276" w:lineRule="auto"/>
               <w:cnfStyle w:val="000000100000" w:firstRow="0" w:lastRow="0" w:firstColumn="0" w:lastColumn="0" w:oddVBand="0" w:evenVBand="0" w:oddHBand="1" w:evenHBand="0" w:firstRowFirstColumn="0" w:firstRowLastColumn="0" w:lastRowFirstColumn="0" w:lastRowLastColumn="0"/>
             </w:pPr>
           </w:p>
@@ -3758,7 +4403,6 @@
           </w:tcPr>
           <w:p>
             <w:pPr>
-              <w:spacing w:line="276" w:lineRule="auto"/>
               <w:cnfStyle w:val="000000100000" w:firstRow="0" w:lastRow="0" w:firstColumn="0" w:lastColumn="0" w:oddVBand="0" w:evenVBand="0" w:oddHBand="1" w:evenHBand="0" w:firstRowFirstColumn="0" w:firstRowLastColumn="0" w:lastRowFirstColumn="0" w:lastRowLastColumn="0"/>
             </w:pPr>
             <w:r>
@@ -3778,11 +4422,7 @@
             <w:vMerge/>
             <w:vAlign w:val="center"/>
           </w:tcPr>
-          <w:p>
-            <w:pPr>
-              <w:spacing w:line="276" w:lineRule="auto"/>
-            </w:pPr>
-          </w:p>
+          <w:p/>
         </w:tc>
         <w:tc>
           <w:tcPr>
@@ -3791,7 +4431,6 @@
           </w:tcPr>
           <w:p>
             <w:pPr>
-              <w:spacing w:line="276" w:lineRule="auto"/>
               <w:cnfStyle w:val="000000000000" w:firstRow="0" w:lastRow="0" w:firstColumn="0" w:lastColumn="0" w:oddVBand="0" w:evenVBand="0" w:oddHBand="0" w:evenHBand="0" w:firstRowFirstColumn="0" w:firstRowLastColumn="0" w:lastRowFirstColumn="0" w:lastRowLastColumn="0"/>
             </w:pPr>
           </w:p>
@@ -3802,7 +4441,6 @@
           </w:tcPr>
           <w:p>
             <w:pPr>
-              <w:spacing w:line="276" w:lineRule="auto"/>
               <w:cnfStyle w:val="000000000000" w:firstRow="0" w:lastRow="0" w:firstColumn="0" w:lastColumn="0" w:oddVBand="0" w:evenVBand="0" w:oddHBand="0" w:evenHBand="0" w:firstRowFirstColumn="0" w:firstRowLastColumn="0" w:lastRowFirstColumn="0" w:lastRowLastColumn="0"/>
             </w:pPr>
             <w:r>
@@ -3816,7 +4454,6 @@
           </w:tcPr>
           <w:p>
             <w:pPr>
-              <w:spacing w:line="276" w:lineRule="auto"/>
               <w:cnfStyle w:val="000000000000" w:firstRow="0" w:lastRow="0" w:firstColumn="0" w:lastColumn="0" w:oddVBand="0" w:evenVBand="0" w:oddHBand="0" w:evenHBand="0" w:firstRowFirstColumn="0" w:firstRowLastColumn="0" w:lastRowFirstColumn="0" w:lastRowLastColumn="0"/>
             </w:pPr>
           </w:p>
@@ -3827,7 +4464,6 @@
           </w:tcPr>
           <w:p>
             <w:pPr>
-              <w:spacing w:line="276" w:lineRule="auto"/>
               <w:cnfStyle w:val="000000000000" w:firstRow="0" w:lastRow="0" w:firstColumn="0" w:lastColumn="0" w:oddVBand="0" w:evenVBand="0" w:oddHBand="0" w:evenHBand="0" w:firstRowFirstColumn="0" w:firstRowLastColumn="0" w:lastRowFirstColumn="0" w:lastRowLastColumn="0"/>
             </w:pPr>
             <w:r>
@@ -3848,11 +4484,7 @@
             <w:vMerge/>
             <w:vAlign w:val="center"/>
           </w:tcPr>
-          <w:p>
-            <w:pPr>
-              <w:spacing w:line="276" w:lineRule="auto"/>
-            </w:pPr>
-          </w:p>
+          <w:p/>
         </w:tc>
         <w:tc>
           <w:tcPr>
@@ -3860,7 +4492,6 @@
           </w:tcPr>
           <w:p>
             <w:pPr>
-              <w:spacing w:line="276" w:lineRule="auto"/>
               <w:cnfStyle w:val="000000100000" w:firstRow="0" w:lastRow="0" w:firstColumn="0" w:lastColumn="0" w:oddVBand="0" w:evenVBand="0" w:oddHBand="1" w:evenHBand="0" w:firstRowFirstColumn="0" w:firstRowLastColumn="0" w:lastRowFirstColumn="0" w:lastRowLastColumn="0"/>
             </w:pPr>
             <w:r>
@@ -3874,7 +4505,6 @@
           </w:tcPr>
           <w:p>
             <w:pPr>
-              <w:spacing w:line="276" w:lineRule="auto"/>
               <w:cnfStyle w:val="000000100000" w:firstRow="0" w:lastRow="0" w:firstColumn="0" w:lastColumn="0" w:oddVBand="0" w:evenVBand="0" w:oddHBand="1" w:evenHBand="0" w:firstRowFirstColumn="0" w:firstRowLastColumn="0" w:lastRowFirstColumn="0" w:lastRowLastColumn="0"/>
             </w:pPr>
             <w:r>
@@ -3888,7 +4518,6 @@
           </w:tcPr>
           <w:p>
             <w:pPr>
-              <w:spacing w:line="276" w:lineRule="auto"/>
               <w:cnfStyle w:val="000000100000" w:firstRow="0" w:lastRow="0" w:firstColumn="0" w:lastColumn="0" w:oddVBand="0" w:evenVBand="0" w:oddHBand="1" w:evenHBand="0" w:firstRowFirstColumn="0" w:firstRowLastColumn="0" w:lastRowFirstColumn="0" w:lastRowLastColumn="0"/>
             </w:pPr>
           </w:p>
@@ -3899,7 +4528,6 @@
           </w:tcPr>
           <w:p>
             <w:pPr>
-              <w:spacing w:line="276" w:lineRule="auto"/>
               <w:cnfStyle w:val="000000100000" w:firstRow="0" w:lastRow="0" w:firstColumn="0" w:lastColumn="0" w:oddVBand="0" w:evenVBand="0" w:oddHBand="1" w:evenHBand="0" w:firstRowFirstColumn="0" w:firstRowLastColumn="0" w:lastRowFirstColumn="0" w:lastRowLastColumn="0"/>
             </w:pPr>
             <w:r>
@@ -3922,11 +4550,7 @@
             <w:vMerge/>
             <w:vAlign w:val="center"/>
           </w:tcPr>
-          <w:p>
-            <w:pPr>
-              <w:spacing w:line="276" w:lineRule="auto"/>
-            </w:pPr>
-          </w:p>
+          <w:p/>
         </w:tc>
         <w:tc>
           <w:tcPr>
@@ -3936,8 +4560,6 @@
           </w:tcPr>
           <w:p>
             <w:pPr>
-              <w:spacing w:line="276" w:lineRule="auto"/>
-              <w:jc w:val="left"/>
               <w:cnfStyle w:val="000000000000" w:firstRow="0" w:lastRow="0" w:firstColumn="0" w:lastColumn="0" w:oddVBand="0" w:evenVBand="0" w:oddHBand="0" w:evenHBand="0" w:firstRowFirstColumn="0" w:firstRowLastColumn="0" w:lastRowFirstColumn="0" w:lastRowLastColumn="0"/>
             </w:pPr>
             <w:r>
@@ -3951,7 +4573,6 @@
           </w:tcPr>
           <w:p>
             <w:pPr>
-              <w:spacing w:line="276" w:lineRule="auto"/>
               <w:cnfStyle w:val="000000000000" w:firstRow="0" w:lastRow="0" w:firstColumn="0" w:lastColumn="0" w:oddVBand="0" w:evenVBand="0" w:oddHBand="0" w:evenHBand="0" w:firstRowFirstColumn="0" w:firstRowLastColumn="0" w:lastRowFirstColumn="0" w:lastRowLastColumn="0"/>
             </w:pPr>
             <w:r>
@@ -3965,7 +4586,6 @@
           </w:tcPr>
           <w:p>
             <w:pPr>
-              <w:spacing w:line="276" w:lineRule="auto"/>
               <w:cnfStyle w:val="000000000000" w:firstRow="0" w:lastRow="0" w:firstColumn="0" w:lastColumn="0" w:oddVBand="0" w:evenVBand="0" w:oddHBand="0" w:evenHBand="0" w:firstRowFirstColumn="0" w:firstRowLastColumn="0" w:lastRowFirstColumn="0" w:lastRowLastColumn="0"/>
             </w:pPr>
           </w:p>
@@ -3976,7 +4596,6 @@
           </w:tcPr>
           <w:p>
             <w:pPr>
-              <w:spacing w:line="276" w:lineRule="auto"/>
               <w:cnfStyle w:val="000000000000" w:firstRow="0" w:lastRow="0" w:firstColumn="0" w:lastColumn="0" w:oddVBand="0" w:evenVBand="0" w:oddHBand="0" w:evenHBand="0" w:firstRowFirstColumn="0" w:firstRowLastColumn="0" w:lastRowFirstColumn="0" w:lastRowLastColumn="0"/>
             </w:pPr>
             <w:r>
@@ -3997,11 +4616,7 @@
             <w:vMerge/>
             <w:vAlign w:val="center"/>
           </w:tcPr>
-          <w:p>
-            <w:pPr>
-              <w:spacing w:line="276" w:lineRule="auto"/>
-            </w:pPr>
-          </w:p>
+          <w:p/>
         </w:tc>
         <w:tc>
           <w:tcPr>
@@ -4010,7 +4625,6 @@
           </w:tcPr>
           <w:p>
             <w:pPr>
-              <w:spacing w:line="276" w:lineRule="auto"/>
               <w:cnfStyle w:val="000000100000" w:firstRow="0" w:lastRow="0" w:firstColumn="0" w:lastColumn="0" w:oddVBand="0" w:evenVBand="0" w:oddHBand="1" w:evenHBand="0" w:firstRowFirstColumn="0" w:firstRowLastColumn="0" w:lastRowFirstColumn="0" w:lastRowLastColumn="0"/>
             </w:pPr>
           </w:p>
@@ -4021,7 +4635,6 @@
           </w:tcPr>
           <w:p>
             <w:pPr>
-              <w:spacing w:line="276" w:lineRule="auto"/>
               <w:cnfStyle w:val="000000100000" w:firstRow="0" w:lastRow="0" w:firstColumn="0" w:lastColumn="0" w:oddVBand="0" w:evenVBand="0" w:oddHBand="1" w:evenHBand="0" w:firstRowFirstColumn="0" w:firstRowLastColumn="0" w:lastRowFirstColumn="0" w:lastRowLastColumn="0"/>
             </w:pPr>
             <w:r>
@@ -4035,7 +4648,6 @@
           </w:tcPr>
           <w:p>
             <w:pPr>
-              <w:spacing w:line="276" w:lineRule="auto"/>
               <w:cnfStyle w:val="000000100000" w:firstRow="0" w:lastRow="0" w:firstColumn="0" w:lastColumn="0" w:oddVBand="0" w:evenVBand="0" w:oddHBand="1" w:evenHBand="0" w:firstRowFirstColumn="0" w:firstRowLastColumn="0" w:lastRowFirstColumn="0" w:lastRowLastColumn="0"/>
             </w:pPr>
           </w:p>
@@ -4046,7 +4658,6 @@
           </w:tcPr>
           <w:p>
             <w:pPr>
-              <w:spacing w:line="276" w:lineRule="auto"/>
               <w:cnfStyle w:val="000000100000" w:firstRow="0" w:lastRow="0" w:firstColumn="0" w:lastColumn="0" w:oddVBand="0" w:evenVBand="0" w:oddHBand="1" w:evenHBand="0" w:firstRowFirstColumn="0" w:firstRowLastColumn="0" w:lastRowFirstColumn="0" w:lastRowLastColumn="0"/>
             </w:pPr>
             <w:r>
@@ -4066,11 +4677,7 @@
             <w:vMerge/>
             <w:vAlign w:val="center"/>
           </w:tcPr>
-          <w:p>
-            <w:pPr>
-              <w:spacing w:line="276" w:lineRule="auto"/>
-            </w:pPr>
-          </w:p>
+          <w:p/>
         </w:tc>
         <w:tc>
           <w:tcPr>
@@ -4079,7 +4686,6 @@
           </w:tcPr>
           <w:p>
             <w:pPr>
-              <w:spacing w:line="276" w:lineRule="auto"/>
               <w:cnfStyle w:val="000000000000" w:firstRow="0" w:lastRow="0" w:firstColumn="0" w:lastColumn="0" w:oddVBand="0" w:evenVBand="0" w:oddHBand="0" w:evenHBand="0" w:firstRowFirstColumn="0" w:firstRowLastColumn="0" w:lastRowFirstColumn="0" w:lastRowLastColumn="0"/>
             </w:pPr>
           </w:p>
@@ -4090,7 +4696,6 @@
           </w:tcPr>
           <w:p>
             <w:pPr>
-              <w:spacing w:line="276" w:lineRule="auto"/>
               <w:cnfStyle w:val="000000000000" w:firstRow="0" w:lastRow="0" w:firstColumn="0" w:lastColumn="0" w:oddVBand="0" w:evenVBand="0" w:oddHBand="0" w:evenHBand="0" w:firstRowFirstColumn="0" w:firstRowLastColumn="0" w:lastRowFirstColumn="0" w:lastRowLastColumn="0"/>
             </w:pPr>
             <w:r>
@@ -4104,7 +4709,6 @@
           </w:tcPr>
           <w:p>
             <w:pPr>
-              <w:spacing w:line="276" w:lineRule="auto"/>
               <w:cnfStyle w:val="000000000000" w:firstRow="0" w:lastRow="0" w:firstColumn="0" w:lastColumn="0" w:oddVBand="0" w:evenVBand="0" w:oddHBand="0" w:evenHBand="0" w:firstRowFirstColumn="0" w:firstRowLastColumn="0" w:lastRowFirstColumn="0" w:lastRowLastColumn="0"/>
             </w:pPr>
           </w:p>
@@ -4115,7 +4719,6 @@
           </w:tcPr>
           <w:p>
             <w:pPr>
-              <w:spacing w:line="276" w:lineRule="auto"/>
               <w:cnfStyle w:val="000000000000" w:firstRow="0" w:lastRow="0" w:firstColumn="0" w:lastColumn="0" w:oddVBand="0" w:evenVBand="0" w:oddHBand="0" w:evenHBand="0" w:firstRowFirstColumn="0" w:firstRowLastColumn="0" w:lastRowFirstColumn="0" w:lastRowLastColumn="0"/>
             </w:pPr>
             <w:r>
@@ -4137,9 +4740,6 @@
             <w:vAlign w:val="center"/>
           </w:tcPr>
           <w:p>
-            <w:pPr>
-              <w:spacing w:line="276" w:lineRule="auto"/>
-            </w:pPr>
             <w:r>
               <w:t>Taille</w:t>
             </w:r>
@@ -4153,8 +4753,6 @@
           </w:tcPr>
           <w:p>
             <w:pPr>
-              <w:spacing w:line="276" w:lineRule="auto"/>
-              <w:jc w:val="left"/>
               <w:cnfStyle w:val="000000100000" w:firstRow="0" w:lastRow="0" w:firstColumn="0" w:lastColumn="0" w:oddVBand="0" w:evenVBand="0" w:oddHBand="1" w:evenHBand="0" w:firstRowFirstColumn="0" w:firstRowLastColumn="0" w:lastRowFirstColumn="0" w:lastRowLastColumn="0"/>
             </w:pPr>
             <w:r>
@@ -4168,7 +4766,6 @@
           </w:tcPr>
           <w:p>
             <w:pPr>
-              <w:spacing w:line="276" w:lineRule="auto"/>
               <w:cnfStyle w:val="000000100000" w:firstRow="0" w:lastRow="0" w:firstColumn="0" w:lastColumn="0" w:oddVBand="0" w:evenVBand="0" w:oddHBand="1" w:evenHBand="0" w:firstRowFirstColumn="0" w:firstRowLastColumn="0" w:lastRowFirstColumn="0" w:lastRowLastColumn="0"/>
             </w:pPr>
             <w:r>
@@ -4183,8 +4780,6 @@
           </w:tcPr>
           <w:p>
             <w:pPr>
-              <w:spacing w:line="276" w:lineRule="auto"/>
-              <w:jc w:val="center"/>
               <w:cnfStyle w:val="000000100000" w:firstRow="0" w:lastRow="0" w:firstColumn="0" w:lastColumn="0" w:oddVBand="0" w:evenVBand="0" w:oddHBand="1" w:evenHBand="0" w:firstRowFirstColumn="0" w:firstRowLastColumn="0" w:lastRowFirstColumn="0" w:lastRowLastColumn="0"/>
             </w:pPr>
             <w:r>
@@ -4204,11 +4799,7 @@
             <w:vMerge/>
             <w:vAlign w:val="center"/>
           </w:tcPr>
-          <w:p>
-            <w:pPr>
-              <w:spacing w:line="276" w:lineRule="auto"/>
-            </w:pPr>
-          </w:p>
+          <w:p/>
         </w:tc>
         <w:tc>
           <w:tcPr>
@@ -4217,7 +4808,6 @@
           </w:tcPr>
           <w:p>
             <w:pPr>
-              <w:spacing w:line="276" w:lineRule="auto"/>
               <w:cnfStyle w:val="000000000000" w:firstRow="0" w:lastRow="0" w:firstColumn="0" w:lastColumn="0" w:oddVBand="0" w:evenVBand="0" w:oddHBand="0" w:evenHBand="0" w:firstRowFirstColumn="0" w:firstRowLastColumn="0" w:lastRowFirstColumn="0" w:lastRowLastColumn="0"/>
             </w:pPr>
           </w:p>
@@ -4228,7 +4818,6 @@
           </w:tcPr>
           <w:p>
             <w:pPr>
-              <w:spacing w:line="276" w:lineRule="auto"/>
               <w:cnfStyle w:val="000000000000" w:firstRow="0" w:lastRow="0" w:firstColumn="0" w:lastColumn="0" w:oddVBand="0" w:evenVBand="0" w:oddHBand="0" w:evenHBand="0" w:firstRowFirstColumn="0" w:firstRowLastColumn="0" w:lastRowFirstColumn="0" w:lastRowLastColumn="0"/>
             </w:pPr>
             <w:r>
@@ -4243,8 +4832,6 @@
           </w:tcPr>
           <w:p>
             <w:pPr>
-              <w:spacing w:line="276" w:lineRule="auto"/>
-              <w:jc w:val="center"/>
               <w:cnfStyle w:val="000000000000" w:firstRow="0" w:lastRow="0" w:firstColumn="0" w:lastColumn="0" w:oddVBand="0" w:evenVBand="0" w:oddHBand="0" w:evenHBand="0" w:firstRowFirstColumn="0" w:firstRowLastColumn="0" w:lastRowFirstColumn="0" w:lastRowLastColumn="0"/>
             </w:pPr>
             <w:r>
@@ -4265,11 +4852,7 @@
             <w:vMerge/>
             <w:vAlign w:val="center"/>
           </w:tcPr>
-          <w:p>
-            <w:pPr>
-              <w:spacing w:line="276" w:lineRule="auto"/>
-            </w:pPr>
-          </w:p>
+          <w:p/>
         </w:tc>
         <w:tc>
           <w:tcPr>
@@ -4279,8 +4862,6 @@
           </w:tcPr>
           <w:p>
             <w:pPr>
-              <w:spacing w:line="276" w:lineRule="auto"/>
-              <w:jc w:val="left"/>
               <w:cnfStyle w:val="000000100000" w:firstRow="0" w:lastRow="0" w:firstColumn="0" w:lastColumn="0" w:oddVBand="0" w:evenVBand="0" w:oddHBand="1" w:evenHBand="0" w:firstRowFirstColumn="0" w:firstRowLastColumn="0" w:lastRowFirstColumn="0" w:lastRowLastColumn="0"/>
             </w:pPr>
             <w:r>
@@ -4294,7 +4875,6 @@
           </w:tcPr>
           <w:p>
             <w:pPr>
-              <w:spacing w:line="276" w:lineRule="auto"/>
               <w:cnfStyle w:val="000000100000" w:firstRow="0" w:lastRow="0" w:firstColumn="0" w:lastColumn="0" w:oddVBand="0" w:evenVBand="0" w:oddHBand="1" w:evenHBand="0" w:firstRowFirstColumn="0" w:firstRowLastColumn="0" w:lastRowFirstColumn="0" w:lastRowLastColumn="0"/>
             </w:pPr>
             <w:r>
@@ -4308,7 +4888,6 @@
           </w:tcPr>
           <w:p>
             <w:pPr>
-              <w:spacing w:line="276" w:lineRule="auto"/>
               <w:cnfStyle w:val="000000100000" w:firstRow="0" w:lastRow="0" w:firstColumn="0" w:lastColumn="0" w:oddVBand="0" w:evenVBand="0" w:oddHBand="1" w:evenHBand="0" w:firstRowFirstColumn="0" w:firstRowLastColumn="0" w:lastRowFirstColumn="0" w:lastRowLastColumn="0"/>
             </w:pPr>
             <w:r>
@@ -4322,17 +4901,10 @@
           </w:tcPr>
           <w:p>
             <w:pPr>
-              <w:spacing w:line="276" w:lineRule="auto"/>
-              <w:cnfStyle w:val="000000100000" w:firstRow="0" w:lastRow="0" w:firstColumn="0" w:lastColumn="0" w:oddVBand="0" w:evenVBand="0" w:oddHBand="1" w:evenHBand="0" w:firstRowFirstColumn="0" w:firstRowLastColumn="0" w:lastRowFirstColumn="0" w:lastRowLastColumn="0"/>
-            </w:pPr>
-            <w:r>
-              <w:t xml:space="preserve">Si </w:t>
-            </w:r>
-            <w:r>
-              <w:t xml:space="preserve">V, </w:t>
-            </w:r>
-            <w:r>
-              <w:t>C</w:t>
+              <w:cnfStyle w:val="000000100000" w:firstRow="0" w:lastRow="0" w:firstColumn="0" w:lastColumn="0" w:oddVBand="0" w:evenVBand="0" w:oddHBand="1" w:evenHBand="0" w:firstRowFirstColumn="0" w:firstRowLastColumn="0" w:lastRowFirstColumn="0" w:lastRowLastColumn="0"/>
+            </w:pPr>
+            <w:r>
+              <w:t>Si V, C</w:t>
             </w:r>
           </w:p>
         </w:tc>
@@ -4348,11 +4920,7 @@
             <w:vMerge/>
             <w:vAlign w:val="center"/>
           </w:tcPr>
-          <w:p>
-            <w:pPr>
-              <w:spacing w:line="276" w:lineRule="auto"/>
-            </w:pPr>
-          </w:p>
+          <w:p/>
         </w:tc>
         <w:tc>
           <w:tcPr>
@@ -4361,7 +4929,6 @@
           </w:tcPr>
           <w:p>
             <w:pPr>
-              <w:spacing w:line="276" w:lineRule="auto"/>
               <w:cnfStyle w:val="000000000000" w:firstRow="0" w:lastRow="0" w:firstColumn="0" w:lastColumn="0" w:oddVBand="0" w:evenVBand="0" w:oddHBand="0" w:evenHBand="0" w:firstRowFirstColumn="0" w:firstRowLastColumn="0" w:lastRowFirstColumn="0" w:lastRowLastColumn="0"/>
             </w:pPr>
           </w:p>
@@ -4372,7 +4939,6 @@
           </w:tcPr>
           <w:p>
             <w:pPr>
-              <w:spacing w:line="276" w:lineRule="auto"/>
               <w:cnfStyle w:val="000000000000" w:firstRow="0" w:lastRow="0" w:firstColumn="0" w:lastColumn="0" w:oddVBand="0" w:evenVBand="0" w:oddHBand="0" w:evenHBand="0" w:firstRowFirstColumn="0" w:firstRowLastColumn="0" w:lastRowFirstColumn="0" w:lastRowLastColumn="0"/>
             </w:pPr>
             <w:r>
@@ -4386,7 +4952,6 @@
           </w:tcPr>
           <w:p>
             <w:pPr>
-              <w:spacing w:line="276" w:lineRule="auto"/>
               <w:cnfStyle w:val="000000000000" w:firstRow="0" w:lastRow="0" w:firstColumn="0" w:lastColumn="0" w:oddVBand="0" w:evenVBand="0" w:oddHBand="0" w:evenHBand="0" w:firstRowFirstColumn="0" w:firstRowLastColumn="0" w:lastRowFirstColumn="0" w:lastRowLastColumn="0"/>
             </w:pPr>
             <w:r>
@@ -4400,17 +4965,10 @@
           </w:tcPr>
           <w:p>
             <w:pPr>
-              <w:spacing w:line="276" w:lineRule="auto"/>
-              <w:cnfStyle w:val="000000000000" w:firstRow="0" w:lastRow="0" w:firstColumn="0" w:lastColumn="0" w:oddVBand="0" w:evenVBand="0" w:oddHBand="0" w:evenHBand="0" w:firstRowFirstColumn="0" w:firstRowLastColumn="0" w:lastRowFirstColumn="0" w:lastRowLastColumn="0"/>
-            </w:pPr>
-            <w:r>
-              <w:t xml:space="preserve">Si </w:t>
-            </w:r>
-            <w:r>
-              <w:t xml:space="preserve">V, </w:t>
-            </w:r>
-            <w:r>
-              <w:t>C</w:t>
+              <w:cnfStyle w:val="000000000000" w:firstRow="0" w:lastRow="0" w:firstColumn="0" w:lastColumn="0" w:oddVBand="0" w:evenVBand="0" w:oddHBand="0" w:evenHBand="0" w:firstRowFirstColumn="0" w:firstRowLastColumn="0" w:lastRowFirstColumn="0" w:lastRowLastColumn="0"/>
+            </w:pPr>
+            <w:r>
+              <w:t>Si V, C</w:t>
             </w:r>
           </w:p>
         </w:tc>
@@ -4427,11 +4985,7 @@
             <w:vMerge/>
             <w:vAlign w:val="center"/>
           </w:tcPr>
-          <w:p>
-            <w:pPr>
-              <w:spacing w:line="276" w:lineRule="auto"/>
-            </w:pPr>
-          </w:p>
+          <w:p/>
         </w:tc>
         <w:tc>
           <w:tcPr>
@@ -4440,7 +4994,6 @@
           </w:tcPr>
           <w:p>
             <w:pPr>
-              <w:spacing w:line="276" w:lineRule="auto"/>
               <w:cnfStyle w:val="000000100000" w:firstRow="0" w:lastRow="0" w:firstColumn="0" w:lastColumn="0" w:oddVBand="0" w:evenVBand="0" w:oddHBand="1" w:evenHBand="0" w:firstRowFirstColumn="0" w:firstRowLastColumn="0" w:lastRowFirstColumn="0" w:lastRowLastColumn="0"/>
             </w:pPr>
           </w:p>
@@ -4451,7 +5004,6 @@
           </w:tcPr>
           <w:p>
             <w:pPr>
-              <w:spacing w:line="276" w:lineRule="auto"/>
               <w:cnfStyle w:val="000000100000" w:firstRow="0" w:lastRow="0" w:firstColumn="0" w:lastColumn="0" w:oddVBand="0" w:evenVBand="0" w:oddHBand="1" w:evenHBand="0" w:firstRowFirstColumn="0" w:firstRowLastColumn="0" w:lastRowFirstColumn="0" w:lastRowLastColumn="0"/>
             </w:pPr>
             <w:r>
@@ -4465,7 +5017,6 @@
           </w:tcPr>
           <w:p>
             <w:pPr>
-              <w:spacing w:line="276" w:lineRule="auto"/>
               <w:cnfStyle w:val="000000100000" w:firstRow="0" w:lastRow="0" w:firstColumn="0" w:lastColumn="0" w:oddVBand="0" w:evenVBand="0" w:oddHBand="1" w:evenHBand="0" w:firstRowFirstColumn="0" w:firstRowLastColumn="0" w:lastRowFirstColumn="0" w:lastRowLastColumn="0"/>
             </w:pPr>
             <w:r>
@@ -4479,20 +5030,10 @@
           </w:tcPr>
           <w:p>
             <w:pPr>
-              <w:spacing w:line="276" w:lineRule="auto"/>
-              <w:cnfStyle w:val="000000100000" w:firstRow="0" w:lastRow="0" w:firstColumn="0" w:lastColumn="0" w:oddVBand="0" w:evenVBand="0" w:oddHBand="1" w:evenHBand="0" w:firstRowFirstColumn="0" w:firstRowLastColumn="0" w:lastRowFirstColumn="0" w:lastRowLastColumn="0"/>
-            </w:pPr>
-            <w:r>
-              <w:t>Si</w:t>
-            </w:r>
-            <w:r>
-              <w:t xml:space="preserve"> </w:t>
-            </w:r>
-            <w:r>
-              <w:t xml:space="preserve">V, </w:t>
-            </w:r>
-            <w:r>
-              <w:t>C</w:t>
+              <w:cnfStyle w:val="000000100000" w:firstRow="0" w:lastRow="0" w:firstColumn="0" w:lastColumn="0" w:oddVBand="0" w:evenVBand="0" w:oddHBand="1" w:evenHBand="0" w:firstRowFirstColumn="0" w:firstRowLastColumn="0" w:lastRowFirstColumn="0" w:lastRowLastColumn="0"/>
+            </w:pPr>
+            <w:r>
+              <w:t>Si V, C</w:t>
             </w:r>
           </w:p>
         </w:tc>
@@ -4509,9 +5050,6 @@
             <w:vAlign w:val="center"/>
           </w:tcPr>
           <w:p>
-            <w:pPr>
-              <w:spacing w:line="276" w:lineRule="auto"/>
-            </w:pPr>
             <w:proofErr w:type="spellStart"/>
             <w:r>
               <w:t>EtatVide</w:t>
@@ -4525,7 +5063,6 @@
           </w:tcPr>
           <w:p>
             <w:pPr>
-              <w:spacing w:line="276" w:lineRule="auto"/>
               <w:cnfStyle w:val="000000000000" w:firstRow="0" w:lastRow="0" w:firstColumn="0" w:lastColumn="0" w:oddVBand="0" w:evenVBand="0" w:oddHBand="0" w:evenHBand="0" w:firstRowFirstColumn="0" w:firstRowLastColumn="0" w:lastRowFirstColumn="0" w:lastRowLastColumn="0"/>
             </w:pPr>
             <w:r>
@@ -4539,7 +5076,6 @@
           </w:tcPr>
           <w:p>
             <w:pPr>
-              <w:spacing w:line="276" w:lineRule="auto"/>
               <w:cnfStyle w:val="000000000000" w:firstRow="0" w:lastRow="0" w:firstColumn="0" w:lastColumn="0" w:oddVBand="0" w:evenVBand="0" w:oddHBand="0" w:evenHBand="0" w:firstRowFirstColumn="0" w:firstRowLastColumn="0" w:lastRowFirstColumn="0" w:lastRowLastColumn="0"/>
             </w:pPr>
             <w:proofErr w:type="spellStart"/>
@@ -4555,7 +5091,6 @@
           </w:tcPr>
           <w:p>
             <w:pPr>
-              <w:spacing w:line="276" w:lineRule="auto"/>
               <w:cnfStyle w:val="000000000000" w:firstRow="0" w:lastRow="0" w:firstColumn="0" w:lastColumn="0" w:oddVBand="0" w:evenVBand="0" w:oddHBand="0" w:evenHBand="0" w:firstRowFirstColumn="0" w:firstRowLastColumn="0" w:lastRowFirstColumn="0" w:lastRowLastColumn="0"/>
             </w:pPr>
           </w:p>
@@ -4566,7 +5101,6 @@
           </w:tcPr>
           <w:p>
             <w:pPr>
-              <w:spacing w:line="276" w:lineRule="auto"/>
               <w:cnfStyle w:val="000000000000" w:firstRow="0" w:lastRow="0" w:firstColumn="0" w:lastColumn="0" w:oddVBand="0" w:evenVBand="0" w:oddHBand="0" w:evenHBand="0" w:firstRowFirstColumn="0" w:firstRowLastColumn="0" w:lastRowFirstColumn="0" w:lastRowLastColumn="0"/>
             </w:pPr>
             <w:r>
@@ -4587,11 +5121,7 @@
             <w:vMerge/>
             <w:vAlign w:val="center"/>
           </w:tcPr>
-          <w:p>
-            <w:pPr>
-              <w:spacing w:line="276" w:lineRule="auto"/>
-            </w:pPr>
-          </w:p>
+          <w:p/>
         </w:tc>
         <w:tc>
           <w:tcPr>
@@ -4599,7 +5129,6 @@
           </w:tcPr>
           <w:p>
             <w:pPr>
-              <w:spacing w:line="276" w:lineRule="auto"/>
               <w:cnfStyle w:val="000000100000" w:firstRow="0" w:lastRow="0" w:firstColumn="0" w:lastColumn="0" w:oddVBand="0" w:evenVBand="0" w:oddHBand="1" w:evenHBand="0" w:firstRowFirstColumn="0" w:firstRowLastColumn="0" w:lastRowFirstColumn="0" w:lastRowLastColumn="0"/>
             </w:pPr>
             <w:r>
@@ -4613,7 +5142,6 @@
           </w:tcPr>
           <w:p>
             <w:pPr>
-              <w:spacing w:line="276" w:lineRule="auto"/>
               <w:cnfStyle w:val="000000100000" w:firstRow="0" w:lastRow="0" w:firstColumn="0" w:lastColumn="0" w:oddVBand="0" w:evenVBand="0" w:oddHBand="1" w:evenHBand="0" w:firstRowFirstColumn="0" w:firstRowLastColumn="0" w:lastRowFirstColumn="0" w:lastRowLastColumn="0"/>
             </w:pPr>
             <w:r>
@@ -4627,7 +5155,6 @@
           </w:tcPr>
           <w:p>
             <w:pPr>
-              <w:spacing w:line="276" w:lineRule="auto"/>
               <w:cnfStyle w:val="000000100000" w:firstRow="0" w:lastRow="0" w:firstColumn="0" w:lastColumn="0" w:oddVBand="0" w:evenVBand="0" w:oddHBand="1" w:evenHBand="0" w:firstRowFirstColumn="0" w:firstRowLastColumn="0" w:lastRowFirstColumn="0" w:lastRowLastColumn="0"/>
             </w:pPr>
           </w:p>
@@ -4638,7 +5165,6 @@
           </w:tcPr>
           <w:p>
             <w:pPr>
-              <w:spacing w:line="276" w:lineRule="auto"/>
               <w:cnfStyle w:val="000000100000" w:firstRow="0" w:lastRow="0" w:firstColumn="0" w:lastColumn="0" w:oddVBand="0" w:evenVBand="0" w:oddHBand="1" w:evenHBand="0" w:firstRowFirstColumn="0" w:firstRowLastColumn="0" w:lastRowFirstColumn="0" w:lastRowLastColumn="0"/>
             </w:pPr>
             <w:r>
@@ -4651,67 +5177,50 @@
     <w:p>
       <w:pPr>
         <w:pStyle w:val="Titre"/>
-        <w:spacing w:line="276" w:lineRule="auto"/>
       </w:pPr>
       <w:r>
+        <w:t>Analyse des tests effectués</w:t>
+      </w:r>
+    </w:p>
+    <w:p/>
+    <w:p>
+      <w:r>
+        <w:t xml:space="preserve">Le nombre de cas de tests par la méthode </w:t>
+      </w:r>
+      <w:proofErr w:type="spellStart"/>
+      <w:r>
+        <w:t>Each</w:t>
+      </w:r>
+      <w:proofErr w:type="spellEnd"/>
+      <w:r>
+        <w:t xml:space="preserve"> </w:t>
+      </w:r>
+      <w:proofErr w:type="spellStart"/>
+      <w:r>
+        <w:t>Choice</w:t>
+      </w:r>
+      <w:proofErr w:type="spellEnd"/>
+      <w:r>
+        <w:t xml:space="preserve"> (EC) est considérablement plus faible que par la méthode All </w:t>
+      </w:r>
+      <w:proofErr w:type="spellStart"/>
+      <w:r>
+        <w:t>Choices</w:t>
+      </w:r>
+      <w:proofErr w:type="spellEnd"/>
+      <w:r>
+        <w:t xml:space="preserve"> (AC). Par exemple, le test d’un opérateur par la méthode EC demande une dizaine de tests tandis que la méthode AC en demande une </w:t>
+      </w:r>
+      <w:r>
         <w:lastRenderedPageBreak/>
-        <w:t>Analyse des tests effect</w:t>
-      </w:r>
-      <w:bookmarkStart w:id="0" w:name="_GoBack"/>
-      <w:bookmarkEnd w:id="0"/>
-      <w:r>
-        <w:t>ués</w:t>
+        <w:t>cinquantaine. Dès que le nombre de paramètres à tester s’agrandit, la méthode AC peut devenir très gourmande : le test du constructeur demande moins de 10 cas si l’on utilise EC, tandis qu’il demande plus de 4000 tests si l’on utilise AC ! La méthode AC est certes bien plus rigoureuse puisqu’elle teste toutes les combinaisons de paramètres</w:t>
+      </w:r>
+      <w:r>
+        <w:t>. Mais il convient de s’interroger sur le rapport entre le temps passé à effectuer les tests et le nombre d’anomalies détectées. La méthode EC peut alors fournir un ratio bien plus élevé, tout en permettant de tester convenablement un programme.</w:t>
       </w:r>
     </w:p>
+    <w:p/>
     <w:p>
-      <w:pPr>
-        <w:spacing w:line="276" w:lineRule="auto"/>
-      </w:pPr>
-    </w:p>
-    <w:p>
-      <w:pPr>
-        <w:spacing w:line="276" w:lineRule="auto"/>
-      </w:pPr>
-      <w:r>
-        <w:t xml:space="preserve">Le nombre de cas de tests par la méthode </w:t>
-      </w:r>
-      <w:proofErr w:type="spellStart"/>
-      <w:r>
-        <w:t>Each</w:t>
-      </w:r>
-      <w:proofErr w:type="spellEnd"/>
-      <w:r>
-        <w:t xml:space="preserve"> </w:t>
-      </w:r>
-      <w:proofErr w:type="spellStart"/>
-      <w:r>
-        <w:t>Choice</w:t>
-      </w:r>
-      <w:proofErr w:type="spellEnd"/>
-      <w:r>
-        <w:t xml:space="preserve"> (EC) est considérablement plus faible que par la méthode All </w:t>
-      </w:r>
-      <w:proofErr w:type="spellStart"/>
-      <w:r>
-        <w:t>Choices</w:t>
-      </w:r>
-      <w:proofErr w:type="spellEnd"/>
-      <w:r>
-        <w:t xml:space="preserve"> (AC). Par exemple, le test d’un opérateur par la méthode EC demande une dizaine de tests tandis que la méthode AC en demande une cinquantaine. Dès que le nombre de paramètres à tester s’agrandit, la méthode AC peut devenir très gourmande : le test du constructeur demande moins de 10 cas si l’on utilise EC, tandis qu’il demande plus de 4000 tests si l’on utilise AC ! La méthode AC est certes bien plus rigoureuse puisqu’elle teste toutes les combinaisons de paramètres</w:t>
-      </w:r>
-      <w:r>
-        <w:t>. Mais il convient de s’interroger sur le rapport entre le temps passé à effectuer les tests et le nombre d’anomalies détectées. La méthode EC peut alors fournir un ratio bien plus élevé, tout en permettant de tester convenablement un programme.</w:t>
-      </w:r>
-    </w:p>
-    <w:p>
-      <w:pPr>
-        <w:spacing w:line="276" w:lineRule="auto"/>
-      </w:pPr>
-    </w:p>
-    <w:p>
-      <w:pPr>
-        <w:spacing w:line="276" w:lineRule="auto"/>
-      </w:pPr>
       <w:r>
         <w:t xml:space="preserve">Dans un autre ordre d’idées, l’exécution des tests de type </w:t>
       </w:r>
@@ -4725,29 +5234,17 @@
         <w:t xml:space="preserve"> nous a permis de constater une faille dans les spécifications du travail. En effet, si, pour une suite ayant comme opération la division, les deux valeurs initiales sont identiques, la génération de la suite finira par générer une valeur 0 qui sera utilisé comme diviseur, ce qui occasionnera inévitablement une erreur. Or, rien dans la spécification n’indique ce que l’on doit faire dans un tel cas.</w:t>
       </w:r>
     </w:p>
-    <w:p>
-      <w:pPr>
-        <w:spacing w:line="276" w:lineRule="auto"/>
-      </w:pPr>
-    </w:p>
+    <w:p/>
     <w:p>
       <w:pPr>
         <w:pStyle w:val="Titre"/>
-        <w:spacing w:line="276" w:lineRule="auto"/>
       </w:pPr>
       <w:r>
         <w:t>Conclusion</w:t>
       </w:r>
     </w:p>
+    <w:p/>
     <w:p>
-      <w:pPr>
-        <w:spacing w:line="276" w:lineRule="auto"/>
-      </w:pPr>
-    </w:p>
-    <w:p>
-      <w:pPr>
-        <w:spacing w:line="276" w:lineRule="auto"/>
-      </w:pPr>
       <w:r>
         <w:t xml:space="preserve">Ce TP fût intéressant puisqu’il nous a permis d’appliquer concrètement des principes de tests vus en cours et de nous interroger sur les enjeux du choix d’une méthode de test en particulier. Il nous a également permis de parfaire notre connaissance de la librairie </w:t>
       </w:r>
@@ -4762,11 +5259,7 @@
     </w:p>
     <w:p/>
     <w:p/>
-    <w:p>
-      <w:pPr>
-        <w:spacing w:line="276" w:lineRule="auto"/>
-      </w:pPr>
-    </w:p>
+    <w:p/>
     <w:sectPr>
       <w:pgSz w:w="12240" w:h="15840"/>
       <w:pgMar w:top="1440" w:right="1800" w:bottom="1440" w:left="1800" w:header="708" w:footer="708" w:gutter="0"/>
@@ -4813,6 +5306,103 @@
     </w:p>
   </w:footnote>
 </w:footnotes>
+</file>
+
+<file path=word/numbering.xml><?xml version="1.0" encoding="utf-8"?>
+<w:numbering xmlns:wpc="http://schemas.microsoft.com/office/word/2010/wordprocessingCanvas" xmlns:mo="http://schemas.microsoft.com/office/mac/office/2008/main" xmlns:mc="http://schemas.openxmlformats.org/markup-compatibility/2006" xmlns:mv="urn:schemas-microsoft-com:mac:vml" xmlns:o="urn:schemas-microsoft-com:office:office" xmlns:r="http://schemas.openxmlformats.org/officeDocument/2006/relationships" xmlns:m="http://schemas.openxmlformats.org/officeDocument/2006/math" xmlns:v="urn:schemas-microsoft-com:vml" xmlns:wp14="http://schemas.microsoft.com/office/word/2010/wordprocessingDrawing" xmlns:wp="http://schemas.openxmlformats.org/drawingml/2006/wordprocessingDrawing" xmlns:w10="urn:schemas-microsoft-com:office:word" xmlns:w="http://schemas.openxmlformats.org/wordprocessingml/2006/main" xmlns:w14="http://schemas.microsoft.com/office/word/2010/wordml" xmlns:w15="http://schemas.microsoft.com/office/word/2012/wordml" xmlns:wpg="http://schemas.microsoft.com/office/word/2010/wordprocessingGroup" xmlns:wpi="http://schemas.microsoft.com/office/word/2010/wordprocessingInk" xmlns:wne="http://schemas.microsoft.com/office/word/2006/wordml" xmlns:wps="http://schemas.microsoft.com/office/word/2010/wordprocessingShape" mc:Ignorable="w14 w15 wp14">
+  <w:abstractNum w:abstractNumId="0">
+    <w:nsid w:val="552D5DB3"/>
+    <w:multiLevelType w:val="hybridMultilevel"/>
+    <w:tmpl w:val="115A2412"/>
+    <w:lvl w:ilvl="0" w:tplc="35EE38A2">
+      <w:start w:val="1"/>
+      <w:numFmt w:val="decimal"/>
+      <w:lvlText w:val="%1-"/>
+      <w:lvlJc w:val="left"/>
+      <w:pPr>
+        <w:ind w:left="720" w:hanging="360"/>
+      </w:pPr>
+      <w:rPr>
+        <w:rFonts w:hint="default"/>
+      </w:rPr>
+    </w:lvl>
+    <w:lvl w:ilvl="1" w:tplc="040C0019" w:tentative="1">
+      <w:start w:val="1"/>
+      <w:numFmt w:val="lowerLetter"/>
+      <w:lvlText w:val="%2."/>
+      <w:lvlJc w:val="left"/>
+      <w:pPr>
+        <w:ind w:left="1440" w:hanging="360"/>
+      </w:pPr>
+    </w:lvl>
+    <w:lvl w:ilvl="2" w:tplc="040C001B" w:tentative="1">
+      <w:start w:val="1"/>
+      <w:numFmt w:val="lowerRoman"/>
+      <w:lvlText w:val="%3."/>
+      <w:lvlJc w:val="right"/>
+      <w:pPr>
+        <w:ind w:left="2160" w:hanging="180"/>
+      </w:pPr>
+    </w:lvl>
+    <w:lvl w:ilvl="3" w:tplc="040C000F" w:tentative="1">
+      <w:start w:val="1"/>
+      <w:numFmt w:val="decimal"/>
+      <w:lvlText w:val="%4."/>
+      <w:lvlJc w:val="left"/>
+      <w:pPr>
+        <w:ind w:left="2880" w:hanging="360"/>
+      </w:pPr>
+    </w:lvl>
+    <w:lvl w:ilvl="4" w:tplc="040C0019" w:tentative="1">
+      <w:start w:val="1"/>
+      <w:numFmt w:val="lowerLetter"/>
+      <w:lvlText w:val="%5."/>
+      <w:lvlJc w:val="left"/>
+      <w:pPr>
+        <w:ind w:left="3600" w:hanging="360"/>
+      </w:pPr>
+    </w:lvl>
+    <w:lvl w:ilvl="5" w:tplc="040C001B" w:tentative="1">
+      <w:start w:val="1"/>
+      <w:numFmt w:val="lowerRoman"/>
+      <w:lvlText w:val="%6."/>
+      <w:lvlJc w:val="right"/>
+      <w:pPr>
+        <w:ind w:left="4320" w:hanging="180"/>
+      </w:pPr>
+    </w:lvl>
+    <w:lvl w:ilvl="6" w:tplc="040C000F" w:tentative="1">
+      <w:start w:val="1"/>
+      <w:numFmt w:val="decimal"/>
+      <w:lvlText w:val="%7."/>
+      <w:lvlJc w:val="left"/>
+      <w:pPr>
+        <w:ind w:left="5040" w:hanging="360"/>
+      </w:pPr>
+    </w:lvl>
+    <w:lvl w:ilvl="7" w:tplc="040C0019" w:tentative="1">
+      <w:start w:val="1"/>
+      <w:numFmt w:val="lowerLetter"/>
+      <w:lvlText w:val="%8."/>
+      <w:lvlJc w:val="left"/>
+      <w:pPr>
+        <w:ind w:left="5760" w:hanging="360"/>
+      </w:pPr>
+    </w:lvl>
+    <w:lvl w:ilvl="8" w:tplc="040C001B" w:tentative="1">
+      <w:start w:val="1"/>
+      <w:numFmt w:val="lowerRoman"/>
+      <w:lvlText w:val="%9."/>
+      <w:lvlJc w:val="right"/>
+      <w:pPr>
+        <w:ind w:left="6480" w:hanging="180"/>
+      </w:pPr>
+    </w:lvl>
+  </w:abstractNum>
+  <w:num w:numId="1">
+    <w:abstractNumId w:val="0"/>
+  </w:num>
+</w:numbering>
 </file>
 
 <file path=word/styles.xml><?xml version="1.0" encoding="utf-8"?>
@@ -5204,8 +5794,9 @@
   <w:style w:type="paragraph" w:default="1" w:styleId="Normal">
     <w:name w:val="Normal"/>
     <w:qFormat/>
-    <w:rsid w:val="00801906"/>
+    <w:rsid w:val="008D5CD3"/>
     <w:pPr>
+      <w:spacing w:line="276" w:lineRule="auto"/>
       <w:jc w:val="both"/>
     </w:pPr>
   </w:style>
@@ -5264,7 +5855,10 @@
     <w:link w:val="TitreCar"/>
     <w:uiPriority w:val="10"/>
     <w:qFormat/>
-    <w:rsid w:val="00CF62AF"/>
+    <w:rsid w:val="008D5CD3"/>
+    <w:pPr>
+      <w:spacing w:after="120"/>
+    </w:pPr>
     <w:rPr>
       <w:b/>
       <w:sz w:val="32"/>
@@ -5276,7 +5870,7 @@
     <w:basedOn w:val="Policepardfaut"/>
     <w:link w:val="Titre"/>
     <w:uiPriority w:val="10"/>
-    <w:rsid w:val="00CF62AF"/>
+    <w:rsid w:val="008D5CD3"/>
     <w:rPr>
       <w:b/>
       <w:sz w:val="32"/>
@@ -5582,6 +6176,25 @@
       <w:szCs w:val="32"/>
     </w:rPr>
   </w:style>
+  <w:style w:type="paragraph" w:styleId="Lgende">
+    <w:name w:val="caption"/>
+    <w:basedOn w:val="Normal"/>
+    <w:next w:val="Normal"/>
+    <w:uiPriority w:val="35"/>
+    <w:unhideWhenUsed/>
+    <w:qFormat/>
+    <w:rsid w:val="009C77F5"/>
+    <w:pPr>
+      <w:keepNext/>
+      <w:spacing w:after="200" w:line="240" w:lineRule="auto"/>
+      <w:jc w:val="center"/>
+    </w:pPr>
+    <w:rPr>
+      <w:i/>
+      <w:iCs/>
+      <w:color w:val="000000" w:themeColor="text1"/>
+    </w:rPr>
+  </w:style>
 </w:styles>
 </file>
 

</xml_diff>